<commit_message>
created a valid web page
</commit_message>
<xml_diff>
--- a/practice/html/HTML Notes.docx
+++ b/practice/html/HTML Notes.docx
@@ -2,6 +2,143 @@
 <file path=word/document.xml><?xml version="1.0" encoding="utf-8"?>
 <w:document xmlns:wpc="http://schemas.microsoft.com/office/word/2010/wordprocessingCanvas" xmlns:cx="http://schemas.microsoft.com/office/drawing/2014/chartex" xmlns:cx1="http://schemas.microsoft.com/office/drawing/2015/9/8/chartex" xmlns:cx2="http://schemas.microsoft.com/office/drawing/2015/10/21/chartex" xmlns:cx3="http://schemas.microsoft.com/office/drawing/2016/5/9/chartex" xmlns:cx4="http://schemas.microsoft.com/office/drawing/2016/5/10/chartex" xmlns:cx5="http://schemas.microsoft.com/office/drawing/2016/5/11/chartex" xmlns:cx6="http://schemas.microsoft.com/office/drawing/2016/5/12/chartex" xmlns:cx7="http://schemas.microsoft.com/office/drawing/2016/5/13/chartex" xmlns:cx8="http://schemas.microsoft.com/office/drawing/2016/5/14/chartex" xmlns:mc="http://schemas.openxmlformats.org/markup-compatibility/2006" xmlns:aink="http://schemas.microsoft.com/office/drawing/2016/ink" xmlns:am3d="http://schemas.microsoft.com/office/drawing/2017/model3d" xmlns:o="urn:schemas-microsoft-com:office:office" xmlns:r="http://schemas.openxmlformats.org/officeDocument/2006/relationships" xmlns:m="http://schemas.openxmlformats.org/officeDocument/2006/math" xmlns:v="urn:schemas-microsoft-com:vml" xmlns:wp14="http://schemas.microsoft.com/office/word/2010/wordprocessingDrawing" xmlns:wp="http://schemas.openxmlformats.org/drawingml/2006/wordprocessingDrawing" xmlns:w10="urn:schemas-microsoft-com:office:word" xmlns:w="http://schemas.openxmlformats.org/wordprocessingml/2006/main" xmlns:w14="http://schemas.microsoft.com/office/word/2010/wordml" xmlns:w15="http://schemas.microsoft.com/office/word/2012/wordml" xmlns:w16cid="http://schemas.microsoft.com/office/word/2016/wordml/cid" xmlns:w16se="http://schemas.microsoft.com/office/word/2015/wordml/symex" xmlns:wpg="http://schemas.microsoft.com/office/word/2010/wordprocessingGroup" xmlns:wpi="http://schemas.microsoft.com/office/word/2010/wordprocessingInk" xmlns:wne="http://schemas.microsoft.com/office/word/2006/wordml" xmlns:wps="http://schemas.microsoft.com/office/word/2010/wordprocessingShape" mc:Ignorable="w14 w15 w16se w16cid wp14">
   <w:body>
+    <w:p>
+      <w:pPr>
+        <w:rPr>
+          <w:sz w:val="28"/>
+          <w:szCs w:val="28"/>
+        </w:rPr>
+      </w:pPr>
+      <w:r>
+        <w:rPr>
+          <w:sz w:val="28"/>
+          <w:szCs w:val="28"/>
+        </w:rPr>
+        <w:t>Reference</w:t>
+      </w:r>
+      <w:r>
+        <w:rPr>
+          <w:sz w:val="28"/>
+          <w:szCs w:val="28"/>
+        </w:rPr>
+        <w:t>:</w:t>
+      </w:r>
+    </w:p>
+    <w:p>
+      <w:pPr>
+        <w:rPr>
+          <w:sz w:val="28"/>
+          <w:szCs w:val="28"/>
+        </w:rPr>
+      </w:pPr>
+      <w:r>
+        <w:rPr>
+          <w:sz w:val="28"/>
+          <w:szCs w:val="28"/>
+        </w:rPr>
+        <w:t>http://</w:t>
+      </w:r>
+      <w:hyperlink r:id="rId5" w:history="1">
+        <w:r>
+          <w:rPr>
+            <w:rStyle w:val="Hyperlink"/>
+            <w:sz w:val="28"/>
+            <w:szCs w:val="28"/>
+          </w:rPr>
+          <w:t>www.Internetingishard.com</w:t>
+        </w:r>
+      </w:hyperlink>
+    </w:p>
+    <w:p>
+      <w:pPr>
+        <w:rPr>
+          <w:sz w:val="28"/>
+          <w:szCs w:val="28"/>
+        </w:rPr>
+      </w:pPr>
+    </w:p>
+    <w:p>
+      <w:pPr>
+        <w:rPr>
+          <w:sz w:val="28"/>
+          <w:szCs w:val="28"/>
+        </w:rPr>
+      </w:pPr>
+      <w:r>
+        <w:rPr>
+          <w:sz w:val="28"/>
+          <w:szCs w:val="28"/>
+        </w:rPr>
+        <w:t>Validator:</w:t>
+      </w:r>
+    </w:p>
+    <w:p>
+      <w:pPr>
+        <w:rPr>
+          <w:sz w:val="28"/>
+          <w:szCs w:val="28"/>
+        </w:rPr>
+      </w:pPr>
+      <w:hyperlink r:id="rId6" w:history="1">
+        <w:r>
+          <w:rPr>
+            <w:rStyle w:val="Hyperlink"/>
+            <w:sz w:val="28"/>
+            <w:szCs w:val="28"/>
+          </w:rPr>
+          <w:t>http://Validator.w3.org</w:t>
+        </w:r>
+      </w:hyperlink>
+    </w:p>
+    <w:p>
+      <w:pPr>
+        <w:rPr>
+          <w:sz w:val="28"/>
+          <w:szCs w:val="28"/>
+        </w:rPr>
+      </w:pPr>
+    </w:p>
+    <w:p>
+      <w:pPr>
+        <w:rPr>
+          <w:sz w:val="28"/>
+          <w:szCs w:val="28"/>
+        </w:rPr>
+      </w:pPr>
+      <w:r>
+        <w:rPr>
+          <w:sz w:val="28"/>
+          <w:szCs w:val="28"/>
+        </w:rPr>
+        <w:t>HTML template:</w:t>
+      </w:r>
+    </w:p>
+    <w:p>
+      <w:hyperlink r:id="rId7" w:history="1">
+        <w:r>
+          <w:rPr>
+            <w:rStyle w:val="Hyperlink"/>
+          </w:rPr>
+          <w:t>https://www.sitepoint.com/a-basic-html5-template/</w:t>
+        </w:r>
+      </w:hyperlink>
+    </w:p>
+    <w:p>
+      <w:pPr>
+        <w:rPr>
+          <w:sz w:val="28"/>
+          <w:szCs w:val="28"/>
+        </w:rPr>
+      </w:pPr>
+    </w:p>
+    <w:p>
+      <w:pPr>
+        <w:rPr>
+          <w:sz w:val="28"/>
+          <w:szCs w:val="28"/>
+        </w:rPr>
+      </w:pPr>
+    </w:p>
     <w:p>
       <w:pPr>
         <w:rPr>
@@ -73,6 +210,9 @@
       <w:r>
         <w:t>Do not start with numbers</w:t>
       </w:r>
+      <w:r>
+        <w:t>.</w:t>
+      </w:r>
     </w:p>
     <w:p>
       <w:pPr>
@@ -85,6 +225,9 @@
       <w:r>
         <w:t>Do not use special characters</w:t>
       </w:r>
+      <w:r>
+        <w:t>.</w:t>
+      </w:r>
     </w:p>
     <w:p>
       <w:pPr>
@@ -97,6 +240,9 @@
       <w:r>
         <w:t>Do not use spaces</w:t>
       </w:r>
+      <w:r>
+        <w:t>.</w:t>
+      </w:r>
     </w:p>
     <w:p>
       <w:pPr>
@@ -107,13 +253,81 @@
         </w:numPr>
       </w:pPr>
       <w:r>
-        <w:t xml:space="preserve">Do not start with </w:t>
-      </w:r>
-      <w:r>
-        <w:t>CAPITAL letters</w:t>
+        <w:t>Do not start with</w:t>
+      </w:r>
+      <w:r>
+        <w:t xml:space="preserve"> a</w:t>
+      </w:r>
+      <w:r>
+        <w:t xml:space="preserve"> </w:t>
+      </w:r>
+      <w:r>
+        <w:t>CAPITAL letter</w:t>
+      </w:r>
+      <w:r>
+        <w:t>.</w:t>
+      </w:r>
+    </w:p>
+    <w:p/>
+    <w:p>
+      <w:r>
+        <w:t>Tags:</w:t>
+      </w:r>
+    </w:p>
+    <w:p/>
+    <w:p>
+      <w:r>
+        <w:t>Super-script tag</w:t>
+      </w:r>
+    </w:p>
+    <w:p>
+      <w:r>
+        <w:t>&lt;sup&gt;&lt;/sup&gt; (shows those small numbers displayed above the text)</w:t>
+      </w:r>
+    </w:p>
+    <w:p>
+      <w:proofErr w:type="spellStart"/>
+      <w:r>
+        <w:t>e.g</w:t>
+      </w:r>
+      <w:proofErr w:type="spellEnd"/>
+      <w:r>
+        <w:t xml:space="preserve"> </w:t>
+      </w:r>
+      <w:hyperlink w:history="1">
+        <w:r>
+          <w:rPr>
+            <w:rStyle w:val="Hyperlink"/>
+            <w:rFonts w:ascii="Times" w:hAnsi="Times"/>
+            <w:sz w:val="27"/>
+            <w:szCs w:val="27"/>
+            <w:vertAlign w:val="superscript"/>
+          </w:rPr>
+          <w:t>[15][16]</w:t>
+        </w:r>
+      </w:hyperlink>
+    </w:p>
+    <w:p/>
+    <w:p>
+      <w:r>
+        <w:t>Sub-script tag</w:t>
       </w:r>
       <w:bookmarkStart w:id="0" w:name="_GoBack"/>
       <w:bookmarkEnd w:id="0"/>
+    </w:p>
+    <w:p>
+      <w:r>
+        <w:t xml:space="preserve">&lt;sub&gt;&lt;/sub&gt; </w:t>
+      </w:r>
+      <w:r>
+        <w:t xml:space="preserve">(shows those small numbers displayed </w:t>
+      </w:r>
+      <w:r>
+        <w:t>below</w:t>
+      </w:r>
+      <w:r>
+        <w:t xml:space="preserve"> the text)</w:t>
+      </w:r>
     </w:p>
     <w:sectPr>
       <w:pgSz w:w="12240" w:h="15840"/>
@@ -433,6 +647,7 @@
     <w:lsdException w:name="HTML Sample" w:semiHidden="1" w:unhideWhenUsed="1"/>
     <w:lsdException w:name="HTML Typewriter" w:semiHidden="1" w:unhideWhenUsed="1"/>
     <w:lsdException w:name="HTML Variable" w:semiHidden="1" w:unhideWhenUsed="1"/>
+    <w:lsdException w:name="Normal Table" w:semiHidden="1" w:unhideWhenUsed="1"/>
     <w:lsdException w:name="annotation subject" w:semiHidden="1" w:unhideWhenUsed="1"/>
     <w:lsdException w:name="No List" w:semiHidden="1" w:unhideWhenUsed="1"/>
     <w:lsdException w:name="Outline List 1" w:semiHidden="1" w:unhideWhenUsed="1"/>
@@ -479,8 +694,10 @@
     <w:lsdException w:name="Table Subtle 2" w:semiHidden="1" w:unhideWhenUsed="1"/>
     <w:lsdException w:name="Table Web 1" w:semiHidden="1" w:unhideWhenUsed="1"/>
     <w:lsdException w:name="Table Web 2" w:semiHidden="1" w:unhideWhenUsed="1"/>
+    <w:lsdException w:name="Table Web 3" w:semiHidden="1" w:unhideWhenUsed="1"/>
     <w:lsdException w:name="Balloon Text" w:semiHidden="1" w:unhideWhenUsed="1"/>
     <w:lsdException w:name="Table Grid" w:uiPriority="39"/>
+    <w:lsdException w:name="Table Theme" w:semiHidden="1" w:unhideWhenUsed="1"/>
     <w:lsdException w:name="Placeholder Text" w:semiHidden="1"/>
     <w:lsdException w:name="No Spacing" w:uiPriority="1" w:qFormat="1"/>
     <w:lsdException w:name="Light Shading" w:uiPriority="60"/>
@@ -743,6 +960,41 @@
       <w:ind w:left="720"/>
       <w:contextualSpacing/>
     </w:pPr>
+  </w:style>
+  <w:style w:type="character" w:styleId="Hyperlink">
+    <w:name w:val="Hyperlink"/>
+    <w:basedOn w:val="DefaultParagraphFont"/>
+    <w:uiPriority w:val="99"/>
+    <w:unhideWhenUsed/>
+    <w:rsid w:val="008E0F03"/>
+    <w:rPr>
+      <w:color w:val="0563C1" w:themeColor="hyperlink"/>
+      <w:u w:val="single"/>
+    </w:rPr>
+  </w:style>
+  <w:style w:type="character" w:styleId="UnresolvedMention">
+    <w:name w:val="Unresolved Mention"/>
+    <w:basedOn w:val="DefaultParagraphFont"/>
+    <w:uiPriority w:val="99"/>
+    <w:semiHidden/>
+    <w:unhideWhenUsed/>
+    <w:rsid w:val="008E0F03"/>
+    <w:rPr>
+      <w:color w:val="605E5C"/>
+      <w:shd w:val="clear" w:color="auto" w:fill="E1DFDD"/>
+    </w:rPr>
+  </w:style>
+  <w:style w:type="character" w:styleId="FollowedHyperlink">
+    <w:name w:val="FollowedHyperlink"/>
+    <w:basedOn w:val="DefaultParagraphFont"/>
+    <w:uiPriority w:val="99"/>
+    <w:semiHidden/>
+    <w:unhideWhenUsed/>
+    <w:rsid w:val="00EB3062"/>
+    <w:rPr>
+      <w:color w:val="954F72" w:themeColor="followedHyperlink"/>
+      <w:u w:val="single"/>
+    </w:rPr>
   </w:style>
 </w:styles>
 </file>

</xml_diff>

<commit_message>
some practice pages with important HTML tags
</commit_message>
<xml_diff>
--- a/practice/html/HTML Notes.docx
+++ b/practice/html/HTML Notes.docx
@@ -114,6 +114,11 @@
       </w:r>
     </w:p>
     <w:p>
+      <w:pPr>
+        <w:rPr>
+          <w:rStyle w:val="Hyperlink"/>
+        </w:rPr>
+      </w:pPr>
       <w:hyperlink r:id="rId7" w:history="1">
         <w:r>
           <w:rPr>
@@ -126,6 +131,85 @@
     <w:p>
       <w:pPr>
         <w:rPr>
+          <w:rStyle w:val="Hyperlink"/>
+        </w:rPr>
+      </w:pPr>
+    </w:p>
+    <w:p>
+      <w:pPr>
+        <w:rPr>
+          <w:rStyle w:val="Hyperlink"/>
+          <w:color w:val="000000" w:themeColor="text1"/>
+          <w:sz w:val="28"/>
+          <w:szCs w:val="28"/>
+          <w:u w:val="none"/>
+        </w:rPr>
+      </w:pPr>
+      <w:bookmarkStart w:id="0" w:name="_GoBack"/>
+      <w:r>
+        <w:rPr>
+          <w:rStyle w:val="Hyperlink"/>
+          <w:color w:val="000000" w:themeColor="text1"/>
+          <w:sz w:val="28"/>
+          <w:szCs w:val="28"/>
+          <w:u w:val="none"/>
+        </w:rPr>
+        <w:t>Special characters</w:t>
+      </w:r>
+    </w:p>
+    <w:bookmarkEnd w:id="0"/>
+    <w:p>
+      <w:r>
+        <w:rPr>
+          <w:rStyle w:val="Hyperlink"/>
+        </w:rPr>
+        <w:fldChar w:fldCharType="begin"/>
+      </w:r>
+      <w:r>
+        <w:rPr>
+          <w:rStyle w:val="Hyperlink"/>
+        </w:rPr>
+        <w:instrText xml:space="preserve"> HYPERLINK "https://www.rapidtables.com/web/html/html-codes.html" </w:instrText>
+      </w:r>
+      <w:r>
+        <w:rPr>
+          <w:rStyle w:val="Hyperlink"/>
+        </w:rPr>
+      </w:r>
+      <w:r>
+        <w:rPr>
+          <w:rStyle w:val="Hyperlink"/>
+        </w:rPr>
+        <w:fldChar w:fldCharType="separate"/>
+      </w:r>
+      <w:r>
+        <w:rPr>
+          <w:rStyle w:val="Hyperlink"/>
+        </w:rPr>
+        <w:t>HTML characte</w:t>
+      </w:r>
+      <w:r>
+        <w:rPr>
+          <w:rStyle w:val="Hyperlink"/>
+        </w:rPr>
+        <w:t>r</w:t>
+      </w:r>
+      <w:r>
+        <w:rPr>
+          <w:rStyle w:val="Hyperlink"/>
+        </w:rPr>
+        <w:t xml:space="preserve"> codes</w:t>
+      </w:r>
+      <w:r>
+        <w:rPr>
+          <w:rStyle w:val="Hyperlink"/>
+        </w:rPr>
+        <w:fldChar w:fldCharType="end"/>
+      </w:r>
+    </w:p>
+    <w:p>
+      <w:pPr>
+        <w:rPr>
           <w:sz w:val="28"/>
           <w:szCs w:val="28"/>
         </w:rPr>
@@ -276,6 +360,13 @@
     </w:p>
     <w:p/>
     <w:p>
+      <w:pPr>
+        <w:pStyle w:val="ListParagraph"/>
+        <w:numPr>
+          <w:ilvl w:val="0"/>
+          <w:numId w:val="3"/>
+        </w:numPr>
+      </w:pPr>
       <w:r>
         <w:t>Super-script tag</w:t>
       </w:r>
@@ -309,26 +400,1479 @@
     </w:p>
     <w:p/>
     <w:p>
+      <w:pPr>
+        <w:pStyle w:val="ListParagraph"/>
+        <w:numPr>
+          <w:ilvl w:val="0"/>
+          <w:numId w:val="3"/>
+        </w:numPr>
+      </w:pPr>
       <w:r>
         <w:t>Sub-script tag</w:t>
       </w:r>
-      <w:bookmarkStart w:id="0" w:name="_GoBack"/>
-      <w:bookmarkEnd w:id="0"/>
-    </w:p>
-    <w:p>
-      <w:r>
-        <w:t xml:space="preserve">&lt;sub&gt;&lt;/sub&gt; </w:t>
-      </w:r>
-      <w:r>
-        <w:t xml:space="preserve">(shows those small numbers displayed </w:t>
-      </w:r>
-      <w:r>
-        <w:t>below</w:t>
-      </w:r>
-      <w:r>
-        <w:t xml:space="preserve"> the text)</w:t>
-      </w:r>
-    </w:p>
+    </w:p>
+    <w:p>
+      <w:r>
+        <w:t>&lt;sub&gt;&lt;/sub&gt; (shows those small numbers displayed below the text)</w:t>
+      </w:r>
+    </w:p>
+    <w:p/>
+    <w:p>
+      <w:pPr>
+        <w:pStyle w:val="ListParagraph"/>
+        <w:numPr>
+          <w:ilvl w:val="0"/>
+          <w:numId w:val="3"/>
+        </w:numPr>
+      </w:pPr>
+      <w:r>
+        <w:t>&lt;h1&gt;&lt;/h1&gt;</w:t>
+      </w:r>
+      <w:r>
+        <w:t xml:space="preserve"> Makes text bigger to become headings</w:t>
+      </w:r>
+    </w:p>
+    <w:p>
+      <w:r>
+        <w:t>&lt;h</w:t>
+      </w:r>
+      <w:r>
+        <w:t>2</w:t>
+      </w:r>
+      <w:r>
+        <w:t>&gt;&lt;/h</w:t>
+      </w:r>
+      <w:r>
+        <w:t>2</w:t>
+      </w:r>
+      <w:r>
+        <w:t>&gt;</w:t>
+      </w:r>
+      <w:r>
+        <w:t xml:space="preserve"> small than h1</w:t>
+      </w:r>
+    </w:p>
+    <w:p>
+      <w:r>
+        <w:t>&lt;h</w:t>
+      </w:r>
+      <w:r>
+        <w:t>3</w:t>
+      </w:r>
+      <w:r>
+        <w:t>&gt;&lt;/h</w:t>
+      </w:r>
+      <w:r>
+        <w:t>3</w:t>
+      </w:r>
+      <w:r>
+        <w:t>&gt;</w:t>
+      </w:r>
+      <w:r>
+        <w:t xml:space="preserve"> </w:t>
+      </w:r>
+      <w:r>
+        <w:t>small than h</w:t>
+      </w:r>
+      <w:r>
+        <w:t>2</w:t>
+      </w:r>
+    </w:p>
+    <w:p>
+      <w:r>
+        <w:t>&lt;h</w:t>
+      </w:r>
+      <w:r>
+        <w:t>4</w:t>
+      </w:r>
+      <w:r>
+        <w:t>&gt;&lt;/h</w:t>
+      </w:r>
+      <w:r>
+        <w:t>4</w:t>
+      </w:r>
+      <w:r>
+        <w:t>&gt;</w:t>
+      </w:r>
+      <w:r>
+        <w:t xml:space="preserve"> </w:t>
+      </w:r>
+      <w:r>
+        <w:t>small than h</w:t>
+      </w:r>
+      <w:r>
+        <w:t>3</w:t>
+      </w:r>
+    </w:p>
+    <w:p>
+      <w:r>
+        <w:t>&lt;h</w:t>
+      </w:r>
+      <w:r>
+        <w:t>5</w:t>
+      </w:r>
+      <w:r>
+        <w:t>&gt;&lt;/h</w:t>
+      </w:r>
+      <w:r>
+        <w:t>5</w:t>
+      </w:r>
+      <w:r>
+        <w:t>&gt;</w:t>
+      </w:r>
+      <w:r>
+        <w:t xml:space="preserve"> </w:t>
+      </w:r>
+      <w:r>
+        <w:t>small than h</w:t>
+      </w:r>
+      <w:r>
+        <w:t>4</w:t>
+      </w:r>
+    </w:p>
+    <w:p>
+      <w:r>
+        <w:t>&lt;h</w:t>
+      </w:r>
+      <w:r>
+        <w:t>6</w:t>
+      </w:r>
+      <w:r>
+        <w:t>&gt;&lt;/h</w:t>
+      </w:r>
+      <w:r>
+        <w:t>6</w:t>
+      </w:r>
+      <w:r>
+        <w:t>&gt;</w:t>
+      </w:r>
+      <w:r>
+        <w:t xml:space="preserve"> </w:t>
+      </w:r>
+      <w:r>
+        <w:t>small than h</w:t>
+      </w:r>
+      <w:r>
+        <w:t>5</w:t>
+      </w:r>
+    </w:p>
+    <w:p/>
+    <w:p>
+      <w:pPr>
+        <w:pStyle w:val="ListParagraph"/>
+        <w:numPr>
+          <w:ilvl w:val="0"/>
+          <w:numId w:val="3"/>
+        </w:numPr>
+      </w:pPr>
+      <w:r>
+        <w:t>Anchor tag</w:t>
+      </w:r>
+    </w:p>
+    <w:p>
+      <w:r>
+        <w:t xml:space="preserve">&lt;a </w:t>
+      </w:r>
+      <w:proofErr w:type="spellStart"/>
+      <w:r>
+        <w:t>href</w:t>
+      </w:r>
+      <w:proofErr w:type="spellEnd"/>
+      <w:r>
+        <w:t xml:space="preserve"> </w:t>
+      </w:r>
+      <w:proofErr w:type="gramStart"/>
+      <w:r>
+        <w:t>=”#</w:t>
+      </w:r>
+      <w:proofErr w:type="gramEnd"/>
+      <w:r>
+        <w:t xml:space="preserve">”&gt;&lt;/a&gt; </w:t>
+      </w:r>
+    </w:p>
+    <w:p/>
+    <w:p>
+      <w:pPr>
+        <w:pStyle w:val="ListParagraph"/>
+        <w:numPr>
+          <w:ilvl w:val="0"/>
+          <w:numId w:val="3"/>
+        </w:numPr>
+      </w:pPr>
+      <w:r>
+        <w:t>Image tag (is an inline block element)</w:t>
+      </w:r>
+    </w:p>
+    <w:p>
+      <w:pPr>
+        <w:ind w:left="360"/>
+      </w:pPr>
+      <w:r>
+        <w:t>&lt;</w:t>
+      </w:r>
+      <w:proofErr w:type="spellStart"/>
+      <w:r>
+        <w:t>img</w:t>
+      </w:r>
+      <w:proofErr w:type="spellEnd"/>
+      <w:r>
+        <w:t xml:space="preserve"> </w:t>
+      </w:r>
+      <w:proofErr w:type="spellStart"/>
+      <w:r>
+        <w:t>src</w:t>
+      </w:r>
+      <w:proofErr w:type="spellEnd"/>
+      <w:r>
+        <w:t xml:space="preserve"> </w:t>
+      </w:r>
+      <w:proofErr w:type="gramStart"/>
+      <w:r>
+        <w:t>=”#</w:t>
+      </w:r>
+      <w:proofErr w:type="gramEnd"/>
+      <w:r>
+        <w:t>” alt=”#” width=”#” height=”#”&gt;</w:t>
+      </w:r>
+    </w:p>
+    <w:p/>
+    <w:p>
+      <w:pPr>
+        <w:pStyle w:val="ListParagraph"/>
+        <w:numPr>
+          <w:ilvl w:val="0"/>
+          <w:numId w:val="3"/>
+        </w:numPr>
+      </w:pPr>
+      <w:r>
+        <w:lastRenderedPageBreak/>
+        <w:t xml:space="preserve">Paragraph tag (is a block element, the text inside is </w:t>
+      </w:r>
+      <w:proofErr w:type="spellStart"/>
+      <w:r>
+        <w:t>an</w:t>
+      </w:r>
+      <w:proofErr w:type="spellEnd"/>
+      <w:r>
+        <w:t xml:space="preserve"> inline element)</w:t>
+      </w:r>
+    </w:p>
+    <w:p>
+      <w:pPr>
+        <w:ind w:left="360"/>
+      </w:pPr>
+      <w:r>
+        <w:t>&lt;p&gt;&lt;/p&gt;</w:t>
+      </w:r>
+    </w:p>
+    <w:p>
+      <w:pPr>
+        <w:ind w:left="360"/>
+      </w:pPr>
+    </w:p>
+    <w:p>
+      <w:pPr>
+        <w:pStyle w:val="ListParagraph"/>
+        <w:numPr>
+          <w:ilvl w:val="0"/>
+          <w:numId w:val="3"/>
+        </w:numPr>
+      </w:pPr>
+      <w:r>
+        <w:t>Form tag (used to create forms on pages)</w:t>
+      </w:r>
+    </w:p>
+    <w:p>
+      <w:pPr>
+        <w:ind w:left="360"/>
+      </w:pPr>
+      <w:r>
+        <w:t>&lt;form action</w:t>
+      </w:r>
+      <w:proofErr w:type="gramStart"/>
+      <w:r>
+        <w:t>=”#</w:t>
+      </w:r>
+      <w:proofErr w:type="gramEnd"/>
+      <w:r>
+        <w:t>”&gt;&lt;/form&gt;</w:t>
+      </w:r>
+    </w:p>
+    <w:p/>
+    <w:p>
+      <w:r>
+        <w:t>*</w:t>
+      </w:r>
+      <w:r>
+        <w:t>&lt;input type</w:t>
+      </w:r>
+      <w:proofErr w:type="gramStart"/>
+      <w:r>
+        <w:t>=”#</w:t>
+      </w:r>
+      <w:proofErr w:type="gramEnd"/>
+      <w:r>
+        <w:t>” /&gt; (is always used within the form tag)</w:t>
+      </w:r>
+    </w:p>
+    <w:p>
+      <w:proofErr w:type="spellStart"/>
+      <w:r>
+        <w:t>e.g</w:t>
+      </w:r>
+      <w:proofErr w:type="spellEnd"/>
+      <w:r>
+        <w:t xml:space="preserve"> </w:t>
+      </w:r>
+    </w:p>
+    <w:p/>
+    <w:p>
+      <w:pPr>
+        <w:shd w:val="clear" w:color="auto" w:fill="1E1E1E"/>
+        <w:spacing w:line="270" w:lineRule="atLeast"/>
+        <w:rPr>
+          <w:rFonts w:ascii="Menlo" w:hAnsi="Menlo" w:cs="Menlo"/>
+          <w:color w:val="D4D4D4"/>
+          <w:sz w:val="18"/>
+          <w:szCs w:val="18"/>
+        </w:rPr>
+      </w:pPr>
+      <w:r>
+        <w:rPr>
+          <w:rFonts w:ascii="Menlo" w:hAnsi="Menlo" w:cs="Menlo"/>
+          <w:color w:val="808080"/>
+          <w:sz w:val="18"/>
+          <w:szCs w:val="18"/>
+        </w:rPr>
+        <w:t>&lt;</w:t>
+      </w:r>
+      <w:r>
+        <w:rPr>
+          <w:rFonts w:ascii="Menlo" w:hAnsi="Menlo" w:cs="Menlo"/>
+          <w:color w:val="569CD6"/>
+          <w:sz w:val="18"/>
+          <w:szCs w:val="18"/>
+        </w:rPr>
+        <w:t>form</w:t>
+      </w:r>
+      <w:r>
+        <w:rPr>
+          <w:rFonts w:ascii="Menlo" w:hAnsi="Menlo" w:cs="Menlo"/>
+          <w:color w:val="D4D4D4"/>
+          <w:sz w:val="18"/>
+          <w:szCs w:val="18"/>
+        </w:rPr>
+        <w:t xml:space="preserve"> </w:t>
+      </w:r>
+      <w:r>
+        <w:rPr>
+          <w:rFonts w:ascii="Menlo" w:hAnsi="Menlo" w:cs="Menlo"/>
+          <w:color w:val="9CDCFE"/>
+          <w:sz w:val="18"/>
+          <w:szCs w:val="18"/>
+        </w:rPr>
+        <w:t>action</w:t>
+      </w:r>
+      <w:r>
+        <w:rPr>
+          <w:rFonts w:ascii="Menlo" w:hAnsi="Menlo" w:cs="Menlo"/>
+          <w:color w:val="D4D4D4"/>
+          <w:sz w:val="18"/>
+          <w:szCs w:val="18"/>
+        </w:rPr>
+        <w:t>=</w:t>
+      </w:r>
+      <w:r>
+        <w:rPr>
+          <w:rFonts w:ascii="Menlo" w:hAnsi="Menlo" w:cs="Menlo"/>
+          <w:color w:val="CE9178"/>
+          <w:sz w:val="18"/>
+          <w:szCs w:val="18"/>
+        </w:rPr>
+        <w:t>"#"</w:t>
+      </w:r>
+      <w:r>
+        <w:rPr>
+          <w:rFonts w:ascii="Menlo" w:hAnsi="Menlo" w:cs="Menlo"/>
+          <w:color w:val="808080"/>
+          <w:sz w:val="18"/>
+          <w:szCs w:val="18"/>
+        </w:rPr>
+        <w:t>&gt;</w:t>
+      </w:r>
+    </w:p>
+    <w:p>
+      <w:pPr>
+        <w:shd w:val="clear" w:color="auto" w:fill="1E1E1E"/>
+        <w:spacing w:line="270" w:lineRule="atLeast"/>
+        <w:rPr>
+          <w:rFonts w:ascii="Menlo" w:hAnsi="Menlo" w:cs="Menlo"/>
+          <w:color w:val="D4D4D4"/>
+          <w:sz w:val="18"/>
+          <w:szCs w:val="18"/>
+        </w:rPr>
+      </w:pPr>
+      <w:r>
+        <w:rPr>
+          <w:rFonts w:ascii="Menlo" w:hAnsi="Menlo" w:cs="Menlo"/>
+          <w:color w:val="D4D4D4"/>
+          <w:sz w:val="18"/>
+          <w:szCs w:val="18"/>
+        </w:rPr>
+        <w:t xml:space="preserve">        </w:t>
+      </w:r>
+      <w:r>
+        <w:rPr>
+          <w:rFonts w:ascii="Menlo" w:hAnsi="Menlo" w:cs="Menlo"/>
+          <w:color w:val="808080"/>
+          <w:sz w:val="18"/>
+          <w:szCs w:val="18"/>
+        </w:rPr>
+        <w:t>&lt;</w:t>
+      </w:r>
+      <w:r>
+        <w:rPr>
+          <w:rFonts w:ascii="Menlo" w:hAnsi="Menlo" w:cs="Menlo"/>
+          <w:color w:val="569CD6"/>
+          <w:sz w:val="18"/>
+          <w:szCs w:val="18"/>
+        </w:rPr>
+        <w:t>input</w:t>
+      </w:r>
+      <w:r>
+        <w:rPr>
+          <w:rFonts w:ascii="Menlo" w:hAnsi="Menlo" w:cs="Menlo"/>
+          <w:color w:val="D4D4D4"/>
+          <w:sz w:val="18"/>
+          <w:szCs w:val="18"/>
+        </w:rPr>
+        <w:t xml:space="preserve"> </w:t>
+      </w:r>
+      <w:r>
+        <w:rPr>
+          <w:rFonts w:ascii="Menlo" w:hAnsi="Menlo" w:cs="Menlo"/>
+          <w:color w:val="9CDCFE"/>
+          <w:sz w:val="18"/>
+          <w:szCs w:val="18"/>
+        </w:rPr>
+        <w:t>type</w:t>
+      </w:r>
+      <w:r>
+        <w:rPr>
+          <w:rFonts w:ascii="Menlo" w:hAnsi="Menlo" w:cs="Menlo"/>
+          <w:color w:val="D4D4D4"/>
+          <w:sz w:val="18"/>
+          <w:szCs w:val="18"/>
+        </w:rPr>
+        <w:t>=</w:t>
+      </w:r>
+      <w:r>
+        <w:rPr>
+          <w:rFonts w:ascii="Menlo" w:hAnsi="Menlo" w:cs="Menlo"/>
+          <w:color w:val="CE9178"/>
+          <w:sz w:val="18"/>
+          <w:szCs w:val="18"/>
+        </w:rPr>
+        <w:t>"text"</w:t>
+      </w:r>
+      <w:r>
+        <w:rPr>
+          <w:rFonts w:ascii="Menlo" w:hAnsi="Menlo" w:cs="Menlo"/>
+          <w:color w:val="D4D4D4"/>
+          <w:sz w:val="18"/>
+          <w:szCs w:val="18"/>
+        </w:rPr>
+        <w:t xml:space="preserve"> </w:t>
+      </w:r>
+      <w:r>
+        <w:rPr>
+          <w:rFonts w:ascii="Menlo" w:hAnsi="Menlo" w:cs="Menlo"/>
+          <w:color w:val="808080"/>
+          <w:sz w:val="18"/>
+          <w:szCs w:val="18"/>
+        </w:rPr>
+        <w:t>/&gt;</w:t>
+      </w:r>
+    </w:p>
+    <w:p>
+      <w:pPr>
+        <w:shd w:val="clear" w:color="auto" w:fill="1E1E1E"/>
+        <w:spacing w:line="270" w:lineRule="atLeast"/>
+        <w:rPr>
+          <w:rFonts w:ascii="Menlo" w:hAnsi="Menlo" w:cs="Menlo"/>
+          <w:color w:val="D4D4D4"/>
+          <w:sz w:val="18"/>
+          <w:szCs w:val="18"/>
+        </w:rPr>
+      </w:pPr>
+      <w:r>
+        <w:rPr>
+          <w:rFonts w:ascii="Menlo" w:hAnsi="Menlo" w:cs="Menlo"/>
+          <w:color w:val="D4D4D4"/>
+          <w:sz w:val="18"/>
+          <w:szCs w:val="18"/>
+        </w:rPr>
+        <w:t xml:space="preserve">        </w:t>
+      </w:r>
+      <w:r>
+        <w:rPr>
+          <w:rFonts w:ascii="Menlo" w:hAnsi="Menlo" w:cs="Menlo"/>
+          <w:color w:val="808080"/>
+          <w:sz w:val="18"/>
+          <w:szCs w:val="18"/>
+        </w:rPr>
+        <w:t>&lt;</w:t>
+      </w:r>
+      <w:r>
+        <w:rPr>
+          <w:rFonts w:ascii="Menlo" w:hAnsi="Menlo" w:cs="Menlo"/>
+          <w:color w:val="569CD6"/>
+          <w:sz w:val="18"/>
+          <w:szCs w:val="18"/>
+        </w:rPr>
+        <w:t>input</w:t>
+      </w:r>
+      <w:r>
+        <w:rPr>
+          <w:rFonts w:ascii="Menlo" w:hAnsi="Menlo" w:cs="Menlo"/>
+          <w:color w:val="D4D4D4"/>
+          <w:sz w:val="18"/>
+          <w:szCs w:val="18"/>
+        </w:rPr>
+        <w:t xml:space="preserve"> </w:t>
+      </w:r>
+      <w:r>
+        <w:rPr>
+          <w:rFonts w:ascii="Menlo" w:hAnsi="Menlo" w:cs="Menlo"/>
+          <w:color w:val="9CDCFE"/>
+          <w:sz w:val="18"/>
+          <w:szCs w:val="18"/>
+        </w:rPr>
+        <w:t>type</w:t>
+      </w:r>
+      <w:r>
+        <w:rPr>
+          <w:rFonts w:ascii="Menlo" w:hAnsi="Menlo" w:cs="Menlo"/>
+          <w:color w:val="D4D4D4"/>
+          <w:sz w:val="18"/>
+          <w:szCs w:val="18"/>
+        </w:rPr>
+        <w:t>=</w:t>
+      </w:r>
+      <w:r>
+        <w:rPr>
+          <w:rFonts w:ascii="Menlo" w:hAnsi="Menlo" w:cs="Menlo"/>
+          <w:color w:val="CE9178"/>
+          <w:sz w:val="18"/>
+          <w:szCs w:val="18"/>
+        </w:rPr>
+        <w:t>"checkbox"</w:t>
+      </w:r>
+      <w:r>
+        <w:rPr>
+          <w:rFonts w:ascii="Menlo" w:hAnsi="Menlo" w:cs="Menlo"/>
+          <w:color w:val="D4D4D4"/>
+          <w:sz w:val="18"/>
+          <w:szCs w:val="18"/>
+        </w:rPr>
+        <w:t xml:space="preserve"> </w:t>
+      </w:r>
+      <w:r>
+        <w:rPr>
+          <w:rFonts w:ascii="Menlo" w:hAnsi="Menlo" w:cs="Menlo"/>
+          <w:color w:val="808080"/>
+          <w:sz w:val="18"/>
+          <w:szCs w:val="18"/>
+        </w:rPr>
+        <w:t>/&gt;</w:t>
+      </w:r>
+    </w:p>
+    <w:p>
+      <w:pPr>
+        <w:shd w:val="clear" w:color="auto" w:fill="1E1E1E"/>
+        <w:spacing w:line="270" w:lineRule="atLeast"/>
+        <w:rPr>
+          <w:rFonts w:ascii="Menlo" w:hAnsi="Menlo" w:cs="Menlo"/>
+          <w:color w:val="D4D4D4"/>
+          <w:sz w:val="18"/>
+          <w:szCs w:val="18"/>
+        </w:rPr>
+      </w:pPr>
+      <w:r>
+        <w:rPr>
+          <w:rFonts w:ascii="Menlo" w:hAnsi="Menlo" w:cs="Menlo"/>
+          <w:color w:val="D4D4D4"/>
+          <w:sz w:val="18"/>
+          <w:szCs w:val="18"/>
+        </w:rPr>
+        <w:t xml:space="preserve">        </w:t>
+      </w:r>
+      <w:r>
+        <w:rPr>
+          <w:rFonts w:ascii="Menlo" w:hAnsi="Menlo" w:cs="Menlo"/>
+          <w:color w:val="808080"/>
+          <w:sz w:val="18"/>
+          <w:szCs w:val="18"/>
+        </w:rPr>
+        <w:t>&lt;</w:t>
+      </w:r>
+      <w:r>
+        <w:rPr>
+          <w:rFonts w:ascii="Menlo" w:hAnsi="Menlo" w:cs="Menlo"/>
+          <w:color w:val="569CD6"/>
+          <w:sz w:val="18"/>
+          <w:szCs w:val="18"/>
+        </w:rPr>
+        <w:t>input</w:t>
+      </w:r>
+      <w:r>
+        <w:rPr>
+          <w:rFonts w:ascii="Menlo" w:hAnsi="Menlo" w:cs="Menlo"/>
+          <w:color w:val="D4D4D4"/>
+          <w:sz w:val="18"/>
+          <w:szCs w:val="18"/>
+        </w:rPr>
+        <w:t xml:space="preserve"> </w:t>
+      </w:r>
+      <w:r>
+        <w:rPr>
+          <w:rFonts w:ascii="Menlo" w:hAnsi="Menlo" w:cs="Menlo"/>
+          <w:color w:val="9CDCFE"/>
+          <w:sz w:val="18"/>
+          <w:szCs w:val="18"/>
+        </w:rPr>
+        <w:t>type</w:t>
+      </w:r>
+      <w:r>
+        <w:rPr>
+          <w:rFonts w:ascii="Menlo" w:hAnsi="Menlo" w:cs="Menlo"/>
+          <w:color w:val="D4D4D4"/>
+          <w:sz w:val="18"/>
+          <w:szCs w:val="18"/>
+        </w:rPr>
+        <w:t>=</w:t>
+      </w:r>
+      <w:r>
+        <w:rPr>
+          <w:rFonts w:ascii="Menlo" w:hAnsi="Menlo" w:cs="Menlo"/>
+          <w:color w:val="CE9178"/>
+          <w:sz w:val="18"/>
+          <w:szCs w:val="18"/>
+        </w:rPr>
+        <w:t>"radio"</w:t>
+      </w:r>
+      <w:r>
+        <w:rPr>
+          <w:rFonts w:ascii="Menlo" w:hAnsi="Menlo" w:cs="Menlo"/>
+          <w:color w:val="D4D4D4"/>
+          <w:sz w:val="18"/>
+          <w:szCs w:val="18"/>
+        </w:rPr>
+        <w:t xml:space="preserve"> </w:t>
+      </w:r>
+      <w:r>
+        <w:rPr>
+          <w:rFonts w:ascii="Menlo" w:hAnsi="Menlo" w:cs="Menlo"/>
+          <w:color w:val="808080"/>
+          <w:sz w:val="18"/>
+          <w:szCs w:val="18"/>
+        </w:rPr>
+        <w:t>/&gt;</w:t>
+      </w:r>
+    </w:p>
+    <w:p>
+      <w:pPr>
+        <w:shd w:val="clear" w:color="auto" w:fill="1E1E1E"/>
+        <w:spacing w:line="270" w:lineRule="atLeast"/>
+        <w:rPr>
+          <w:rFonts w:ascii="Menlo" w:hAnsi="Menlo" w:cs="Menlo"/>
+          <w:color w:val="D4D4D4"/>
+          <w:sz w:val="18"/>
+          <w:szCs w:val="18"/>
+        </w:rPr>
+      </w:pPr>
+      <w:r>
+        <w:rPr>
+          <w:rFonts w:ascii="Menlo" w:hAnsi="Menlo" w:cs="Menlo"/>
+          <w:color w:val="D4D4D4"/>
+          <w:sz w:val="18"/>
+          <w:szCs w:val="18"/>
+        </w:rPr>
+        <w:t xml:space="preserve">        </w:t>
+      </w:r>
+      <w:r>
+        <w:rPr>
+          <w:rFonts w:ascii="Menlo" w:hAnsi="Menlo" w:cs="Menlo"/>
+          <w:color w:val="808080"/>
+          <w:sz w:val="18"/>
+          <w:szCs w:val="18"/>
+        </w:rPr>
+        <w:t>&lt;</w:t>
+      </w:r>
+      <w:r>
+        <w:rPr>
+          <w:rFonts w:ascii="Menlo" w:hAnsi="Menlo" w:cs="Menlo"/>
+          <w:color w:val="569CD6"/>
+          <w:sz w:val="18"/>
+          <w:szCs w:val="18"/>
+        </w:rPr>
+        <w:t>input</w:t>
+      </w:r>
+      <w:r>
+        <w:rPr>
+          <w:rFonts w:ascii="Menlo" w:hAnsi="Menlo" w:cs="Menlo"/>
+          <w:color w:val="D4D4D4"/>
+          <w:sz w:val="18"/>
+          <w:szCs w:val="18"/>
+        </w:rPr>
+        <w:t xml:space="preserve"> </w:t>
+      </w:r>
+      <w:r>
+        <w:rPr>
+          <w:rFonts w:ascii="Menlo" w:hAnsi="Menlo" w:cs="Menlo"/>
+          <w:color w:val="9CDCFE"/>
+          <w:sz w:val="18"/>
+          <w:szCs w:val="18"/>
+        </w:rPr>
+        <w:t>type</w:t>
+      </w:r>
+      <w:r>
+        <w:rPr>
+          <w:rFonts w:ascii="Menlo" w:hAnsi="Menlo" w:cs="Menlo"/>
+          <w:color w:val="D4D4D4"/>
+          <w:sz w:val="18"/>
+          <w:szCs w:val="18"/>
+        </w:rPr>
+        <w:t>=</w:t>
+      </w:r>
+      <w:r>
+        <w:rPr>
+          <w:rFonts w:ascii="Menlo" w:hAnsi="Menlo" w:cs="Menlo"/>
+          <w:color w:val="CE9178"/>
+          <w:sz w:val="18"/>
+          <w:szCs w:val="18"/>
+        </w:rPr>
+        <w:t>"button"</w:t>
+      </w:r>
+      <w:r>
+        <w:rPr>
+          <w:rFonts w:ascii="Menlo" w:hAnsi="Menlo" w:cs="Menlo"/>
+          <w:color w:val="D4D4D4"/>
+          <w:sz w:val="18"/>
+          <w:szCs w:val="18"/>
+        </w:rPr>
+        <w:t xml:space="preserve"> </w:t>
+      </w:r>
+      <w:r>
+        <w:rPr>
+          <w:rFonts w:ascii="Menlo" w:hAnsi="Menlo" w:cs="Menlo"/>
+          <w:color w:val="9CDCFE"/>
+          <w:sz w:val="18"/>
+          <w:szCs w:val="18"/>
+        </w:rPr>
+        <w:t>value</w:t>
+      </w:r>
+      <w:r>
+        <w:rPr>
+          <w:rFonts w:ascii="Menlo" w:hAnsi="Menlo" w:cs="Menlo"/>
+          <w:color w:val="D4D4D4"/>
+          <w:sz w:val="18"/>
+          <w:szCs w:val="18"/>
+        </w:rPr>
+        <w:t>=</w:t>
+      </w:r>
+      <w:r>
+        <w:rPr>
+          <w:rFonts w:ascii="Menlo" w:hAnsi="Menlo" w:cs="Menlo"/>
+          <w:color w:val="CE9178"/>
+          <w:sz w:val="18"/>
+          <w:szCs w:val="18"/>
+        </w:rPr>
+        <w:t>"Press me!"</w:t>
+      </w:r>
+      <w:r>
+        <w:rPr>
+          <w:rFonts w:ascii="Menlo" w:hAnsi="Menlo" w:cs="Menlo"/>
+          <w:color w:val="808080"/>
+          <w:sz w:val="18"/>
+          <w:szCs w:val="18"/>
+        </w:rPr>
+        <w:t>/&gt;</w:t>
+      </w:r>
+    </w:p>
+    <w:p>
+      <w:pPr>
+        <w:shd w:val="clear" w:color="auto" w:fill="1E1E1E"/>
+        <w:spacing w:line="270" w:lineRule="atLeast"/>
+        <w:rPr>
+          <w:rFonts w:ascii="Menlo" w:hAnsi="Menlo" w:cs="Menlo"/>
+          <w:color w:val="D4D4D4"/>
+          <w:sz w:val="18"/>
+          <w:szCs w:val="18"/>
+        </w:rPr>
+      </w:pPr>
+      <w:r>
+        <w:rPr>
+          <w:rFonts w:ascii="Menlo" w:hAnsi="Menlo" w:cs="Menlo"/>
+          <w:color w:val="D4D4D4"/>
+          <w:sz w:val="18"/>
+          <w:szCs w:val="18"/>
+        </w:rPr>
+        <w:t xml:space="preserve">        </w:t>
+      </w:r>
+      <w:r>
+        <w:rPr>
+          <w:rFonts w:ascii="Menlo" w:hAnsi="Menlo" w:cs="Menlo"/>
+          <w:color w:val="808080"/>
+          <w:sz w:val="18"/>
+          <w:szCs w:val="18"/>
+        </w:rPr>
+        <w:t>&lt;</w:t>
+      </w:r>
+      <w:r>
+        <w:rPr>
+          <w:rFonts w:ascii="Menlo" w:hAnsi="Menlo" w:cs="Menlo"/>
+          <w:color w:val="569CD6"/>
+          <w:sz w:val="18"/>
+          <w:szCs w:val="18"/>
+        </w:rPr>
+        <w:t>input</w:t>
+      </w:r>
+      <w:r>
+        <w:rPr>
+          <w:rFonts w:ascii="Menlo" w:hAnsi="Menlo" w:cs="Menlo"/>
+          <w:color w:val="D4D4D4"/>
+          <w:sz w:val="18"/>
+          <w:szCs w:val="18"/>
+        </w:rPr>
+        <w:t xml:space="preserve"> </w:t>
+      </w:r>
+      <w:r>
+        <w:rPr>
+          <w:rFonts w:ascii="Menlo" w:hAnsi="Menlo" w:cs="Menlo"/>
+          <w:color w:val="9CDCFE"/>
+          <w:sz w:val="18"/>
+          <w:szCs w:val="18"/>
+        </w:rPr>
+        <w:t>type</w:t>
+      </w:r>
+      <w:r>
+        <w:rPr>
+          <w:rFonts w:ascii="Menlo" w:hAnsi="Menlo" w:cs="Menlo"/>
+          <w:color w:val="D4D4D4"/>
+          <w:sz w:val="18"/>
+          <w:szCs w:val="18"/>
+        </w:rPr>
+        <w:t>=</w:t>
+      </w:r>
+      <w:r>
+        <w:rPr>
+          <w:rFonts w:ascii="Menlo" w:hAnsi="Menlo" w:cs="Menlo"/>
+          <w:color w:val="CE9178"/>
+          <w:sz w:val="18"/>
+          <w:szCs w:val="18"/>
+        </w:rPr>
+        <w:t>"submit"</w:t>
+      </w:r>
+      <w:r>
+        <w:rPr>
+          <w:rFonts w:ascii="Menlo" w:hAnsi="Menlo" w:cs="Menlo"/>
+          <w:color w:val="D4D4D4"/>
+          <w:sz w:val="18"/>
+          <w:szCs w:val="18"/>
+        </w:rPr>
+        <w:t xml:space="preserve"> </w:t>
+      </w:r>
+      <w:r>
+        <w:rPr>
+          <w:rFonts w:ascii="Menlo" w:hAnsi="Menlo" w:cs="Menlo"/>
+          <w:color w:val="808080"/>
+          <w:sz w:val="18"/>
+          <w:szCs w:val="18"/>
+        </w:rPr>
+        <w:t>/&gt;</w:t>
+      </w:r>
+    </w:p>
+    <w:p>
+      <w:pPr>
+        <w:shd w:val="clear" w:color="auto" w:fill="1E1E1E"/>
+        <w:spacing w:line="270" w:lineRule="atLeast"/>
+        <w:rPr>
+          <w:rFonts w:ascii="Menlo" w:hAnsi="Menlo" w:cs="Menlo"/>
+          <w:color w:val="D4D4D4"/>
+          <w:sz w:val="18"/>
+          <w:szCs w:val="18"/>
+        </w:rPr>
+      </w:pPr>
+      <w:r>
+        <w:rPr>
+          <w:rFonts w:ascii="Menlo" w:hAnsi="Menlo" w:cs="Menlo"/>
+          <w:color w:val="D4D4D4"/>
+          <w:sz w:val="18"/>
+          <w:szCs w:val="18"/>
+        </w:rPr>
+        <w:t xml:space="preserve">        </w:t>
+      </w:r>
+      <w:r>
+        <w:rPr>
+          <w:rFonts w:ascii="Menlo" w:hAnsi="Menlo" w:cs="Menlo"/>
+          <w:color w:val="808080"/>
+          <w:sz w:val="18"/>
+          <w:szCs w:val="18"/>
+        </w:rPr>
+        <w:t>&lt;</w:t>
+      </w:r>
+      <w:r>
+        <w:rPr>
+          <w:rFonts w:ascii="Menlo" w:hAnsi="Menlo" w:cs="Menlo"/>
+          <w:color w:val="569CD6"/>
+          <w:sz w:val="18"/>
+          <w:szCs w:val="18"/>
+        </w:rPr>
+        <w:t>input</w:t>
+      </w:r>
+      <w:r>
+        <w:rPr>
+          <w:rFonts w:ascii="Menlo" w:hAnsi="Menlo" w:cs="Menlo"/>
+          <w:color w:val="D4D4D4"/>
+          <w:sz w:val="18"/>
+          <w:szCs w:val="18"/>
+        </w:rPr>
+        <w:t xml:space="preserve"> </w:t>
+      </w:r>
+      <w:r>
+        <w:rPr>
+          <w:rFonts w:ascii="Menlo" w:hAnsi="Menlo" w:cs="Menlo"/>
+          <w:color w:val="9CDCFE"/>
+          <w:sz w:val="18"/>
+          <w:szCs w:val="18"/>
+        </w:rPr>
+        <w:t>type</w:t>
+      </w:r>
+      <w:r>
+        <w:rPr>
+          <w:rFonts w:ascii="Menlo" w:hAnsi="Menlo" w:cs="Menlo"/>
+          <w:color w:val="D4D4D4"/>
+          <w:sz w:val="18"/>
+          <w:szCs w:val="18"/>
+        </w:rPr>
+        <w:t>=</w:t>
+      </w:r>
+      <w:r>
+        <w:rPr>
+          <w:rFonts w:ascii="Menlo" w:hAnsi="Menlo" w:cs="Menlo"/>
+          <w:color w:val="CE9178"/>
+          <w:sz w:val="18"/>
+          <w:szCs w:val="18"/>
+        </w:rPr>
+        <w:t>"reset"</w:t>
+      </w:r>
+      <w:r>
+        <w:rPr>
+          <w:rFonts w:ascii="Menlo" w:hAnsi="Menlo" w:cs="Menlo"/>
+          <w:color w:val="D4D4D4"/>
+          <w:sz w:val="18"/>
+          <w:szCs w:val="18"/>
+        </w:rPr>
+        <w:t xml:space="preserve"> </w:t>
+      </w:r>
+      <w:r>
+        <w:rPr>
+          <w:rFonts w:ascii="Menlo" w:hAnsi="Menlo" w:cs="Menlo"/>
+          <w:color w:val="808080"/>
+          <w:sz w:val="18"/>
+          <w:szCs w:val="18"/>
+        </w:rPr>
+        <w:t>/&gt;</w:t>
+      </w:r>
+    </w:p>
+    <w:p>
+      <w:pPr>
+        <w:shd w:val="clear" w:color="auto" w:fill="1E1E1E"/>
+        <w:spacing w:line="270" w:lineRule="atLeast"/>
+        <w:rPr>
+          <w:rFonts w:ascii="Menlo" w:hAnsi="Menlo" w:cs="Menlo"/>
+          <w:color w:val="D4D4D4"/>
+          <w:sz w:val="18"/>
+          <w:szCs w:val="18"/>
+        </w:rPr>
+      </w:pPr>
+      <w:r>
+        <w:rPr>
+          <w:rFonts w:ascii="Menlo" w:hAnsi="Menlo" w:cs="Menlo"/>
+          <w:color w:val="D4D4D4"/>
+          <w:sz w:val="18"/>
+          <w:szCs w:val="18"/>
+        </w:rPr>
+        <w:t xml:space="preserve">    </w:t>
+      </w:r>
+      <w:r>
+        <w:rPr>
+          <w:rFonts w:ascii="Menlo" w:hAnsi="Menlo" w:cs="Menlo"/>
+          <w:color w:val="808080"/>
+          <w:sz w:val="18"/>
+          <w:szCs w:val="18"/>
+        </w:rPr>
+        <w:t>&lt;/</w:t>
+      </w:r>
+      <w:r>
+        <w:rPr>
+          <w:rFonts w:ascii="Menlo" w:hAnsi="Menlo" w:cs="Menlo"/>
+          <w:color w:val="569CD6"/>
+          <w:sz w:val="18"/>
+          <w:szCs w:val="18"/>
+        </w:rPr>
+        <w:t>form</w:t>
+      </w:r>
+      <w:r>
+        <w:rPr>
+          <w:rFonts w:ascii="Menlo" w:hAnsi="Menlo" w:cs="Menlo"/>
+          <w:color w:val="808080"/>
+          <w:sz w:val="18"/>
+          <w:szCs w:val="18"/>
+        </w:rPr>
+        <w:t>&gt;</w:t>
+      </w:r>
+    </w:p>
+    <w:p>
+      <w:pPr>
+        <w:rPr>
+          <w:b/>
+          <w:bCs/>
+        </w:rPr>
+      </w:pPr>
+    </w:p>
+    <w:p>
+      <w:r>
+        <w:t>&lt;label for</w:t>
+      </w:r>
+      <w:proofErr w:type="gramStart"/>
+      <w:r>
+        <w:t>=”</w:t>
+      </w:r>
+      <w:proofErr w:type="spellStart"/>
+      <w:r>
+        <w:t>fname</w:t>
+      </w:r>
+      <w:proofErr w:type="spellEnd"/>
+      <w:proofErr w:type="gramEnd"/>
+      <w:r>
+        <w:t>”&gt;First name: &lt;/label&gt;</w:t>
+      </w:r>
+    </w:p>
+    <w:p>
+      <w:r>
+        <w:t>&lt;input type=”text” name</w:t>
+      </w:r>
+      <w:proofErr w:type="gramStart"/>
+      <w:r>
+        <w:t>=”</w:t>
+      </w:r>
+      <w:proofErr w:type="spellStart"/>
+      <w:r>
+        <w:t>fname</w:t>
+      </w:r>
+      <w:proofErr w:type="spellEnd"/>
+      <w:proofErr w:type="gramEnd"/>
+      <w:r>
+        <w:t>” /&gt;</w:t>
+      </w:r>
+    </w:p>
+    <w:p/>
+    <w:p>
+      <w:r>
+        <w:t>*(usually a label and input work together through “for” and “</w:t>
+      </w:r>
+      <w:r>
+        <w:t>id</w:t>
+      </w:r>
+      <w:r>
+        <w:t>”</w:t>
+      </w:r>
+      <w:r>
+        <w:t xml:space="preserve"> attributes</w:t>
+      </w:r>
+      <w:r>
+        <w:t>)</w:t>
+      </w:r>
+    </w:p>
+    <w:p/>
+    <w:p>
+      <w:pPr>
+        <w:shd w:val="clear" w:color="auto" w:fill="1E1E1E"/>
+        <w:spacing w:line="270" w:lineRule="atLeast"/>
+        <w:rPr>
+          <w:rFonts w:ascii="Menlo" w:hAnsi="Menlo" w:cs="Menlo"/>
+          <w:color w:val="D4D4D4"/>
+          <w:sz w:val="18"/>
+          <w:szCs w:val="18"/>
+        </w:rPr>
+      </w:pPr>
+      <w:r>
+        <w:rPr>
+          <w:rFonts w:ascii="Menlo" w:hAnsi="Menlo" w:cs="Menlo"/>
+          <w:color w:val="808080"/>
+          <w:sz w:val="18"/>
+          <w:szCs w:val="18"/>
+        </w:rPr>
+        <w:t>&lt;</w:t>
+      </w:r>
+      <w:r>
+        <w:rPr>
+          <w:rFonts w:ascii="Menlo" w:hAnsi="Menlo" w:cs="Menlo"/>
+          <w:color w:val="569CD6"/>
+          <w:sz w:val="18"/>
+          <w:szCs w:val="18"/>
+        </w:rPr>
+        <w:t>label</w:t>
+      </w:r>
+      <w:r>
+        <w:rPr>
+          <w:rFonts w:ascii="Menlo" w:hAnsi="Menlo" w:cs="Menlo"/>
+          <w:color w:val="D4D4D4"/>
+          <w:sz w:val="18"/>
+          <w:szCs w:val="18"/>
+        </w:rPr>
+        <w:t xml:space="preserve"> </w:t>
+      </w:r>
+      <w:r>
+        <w:rPr>
+          <w:rFonts w:ascii="Menlo" w:hAnsi="Menlo" w:cs="Menlo"/>
+          <w:color w:val="9CDCFE"/>
+          <w:sz w:val="18"/>
+          <w:szCs w:val="18"/>
+        </w:rPr>
+        <w:t>for</w:t>
+      </w:r>
+      <w:r>
+        <w:rPr>
+          <w:rFonts w:ascii="Menlo" w:hAnsi="Menlo" w:cs="Menlo"/>
+          <w:color w:val="D4D4D4"/>
+          <w:sz w:val="18"/>
+          <w:szCs w:val="18"/>
+        </w:rPr>
+        <w:t>=</w:t>
+      </w:r>
+      <w:r>
+        <w:rPr>
+          <w:rFonts w:ascii="Menlo" w:hAnsi="Menlo" w:cs="Menlo"/>
+          <w:color w:val="CE9178"/>
+          <w:sz w:val="18"/>
+          <w:szCs w:val="18"/>
+        </w:rPr>
+        <w:t>"</w:t>
+      </w:r>
+      <w:proofErr w:type="spellStart"/>
+      <w:r>
+        <w:rPr>
+          <w:rFonts w:ascii="Menlo" w:hAnsi="Menlo" w:cs="Menlo"/>
+          <w:color w:val="CE9178"/>
+          <w:sz w:val="18"/>
+          <w:szCs w:val="18"/>
+        </w:rPr>
+        <w:t>fname</w:t>
+      </w:r>
+      <w:proofErr w:type="spellEnd"/>
+      <w:r>
+        <w:rPr>
+          <w:rFonts w:ascii="Menlo" w:hAnsi="Menlo" w:cs="Menlo"/>
+          <w:color w:val="CE9178"/>
+          <w:sz w:val="18"/>
+          <w:szCs w:val="18"/>
+        </w:rPr>
+        <w:t>"</w:t>
+      </w:r>
+      <w:r>
+        <w:rPr>
+          <w:rFonts w:ascii="Menlo" w:hAnsi="Menlo" w:cs="Menlo"/>
+          <w:color w:val="808080"/>
+          <w:sz w:val="18"/>
+          <w:szCs w:val="18"/>
+        </w:rPr>
+        <w:t>&gt;</w:t>
+      </w:r>
+      <w:r>
+        <w:rPr>
+          <w:rFonts w:ascii="Menlo" w:hAnsi="Menlo" w:cs="Menlo"/>
+          <w:color w:val="D4D4D4"/>
+          <w:sz w:val="18"/>
+          <w:szCs w:val="18"/>
+        </w:rPr>
+        <w:t xml:space="preserve">First Name: </w:t>
+      </w:r>
+      <w:r>
+        <w:rPr>
+          <w:rFonts w:ascii="Menlo" w:hAnsi="Menlo" w:cs="Menlo"/>
+          <w:color w:val="808080"/>
+          <w:sz w:val="18"/>
+          <w:szCs w:val="18"/>
+        </w:rPr>
+        <w:t>&lt;/</w:t>
+      </w:r>
+      <w:r>
+        <w:rPr>
+          <w:rFonts w:ascii="Menlo" w:hAnsi="Menlo" w:cs="Menlo"/>
+          <w:color w:val="569CD6"/>
+          <w:sz w:val="18"/>
+          <w:szCs w:val="18"/>
+        </w:rPr>
+        <w:t>label</w:t>
+      </w:r>
+      <w:r>
+        <w:rPr>
+          <w:rFonts w:ascii="Menlo" w:hAnsi="Menlo" w:cs="Menlo"/>
+          <w:color w:val="808080"/>
+          <w:sz w:val="18"/>
+          <w:szCs w:val="18"/>
+        </w:rPr>
+        <w:t>&gt;</w:t>
+      </w:r>
+      <w:r>
+        <w:rPr>
+          <w:rFonts w:ascii="Menlo" w:hAnsi="Menlo" w:cs="Menlo"/>
+          <w:color w:val="D4D4D4"/>
+          <w:sz w:val="18"/>
+          <w:szCs w:val="18"/>
+        </w:rPr>
+        <w:t xml:space="preserve"> </w:t>
+      </w:r>
+      <w:r>
+        <w:rPr>
+          <w:rFonts w:ascii="Menlo" w:hAnsi="Menlo" w:cs="Menlo"/>
+          <w:color w:val="808080"/>
+          <w:sz w:val="18"/>
+          <w:szCs w:val="18"/>
+        </w:rPr>
+        <w:t>&lt;</w:t>
+      </w:r>
+      <w:proofErr w:type="spellStart"/>
+      <w:r>
+        <w:rPr>
+          <w:rFonts w:ascii="Menlo" w:hAnsi="Menlo" w:cs="Menlo"/>
+          <w:color w:val="569CD6"/>
+          <w:sz w:val="18"/>
+          <w:szCs w:val="18"/>
+        </w:rPr>
+        <w:t>br</w:t>
+      </w:r>
+      <w:proofErr w:type="spellEnd"/>
+      <w:r>
+        <w:rPr>
+          <w:rFonts w:ascii="Menlo" w:hAnsi="Menlo" w:cs="Menlo"/>
+          <w:color w:val="D4D4D4"/>
+          <w:sz w:val="18"/>
+          <w:szCs w:val="18"/>
+        </w:rPr>
+        <w:t xml:space="preserve"> </w:t>
+      </w:r>
+      <w:r>
+        <w:rPr>
+          <w:rFonts w:ascii="Menlo" w:hAnsi="Menlo" w:cs="Menlo"/>
+          <w:color w:val="808080"/>
+          <w:sz w:val="18"/>
+          <w:szCs w:val="18"/>
+        </w:rPr>
+        <w:t>/&gt;</w:t>
+      </w:r>
+    </w:p>
+    <w:p>
+      <w:pPr>
+        <w:shd w:val="clear" w:color="auto" w:fill="1E1E1E"/>
+        <w:spacing w:line="270" w:lineRule="atLeast"/>
+        <w:rPr>
+          <w:rFonts w:ascii="Menlo" w:hAnsi="Menlo" w:cs="Menlo"/>
+          <w:color w:val="D4D4D4"/>
+          <w:sz w:val="18"/>
+          <w:szCs w:val="18"/>
+        </w:rPr>
+      </w:pPr>
+      <w:r>
+        <w:rPr>
+          <w:rFonts w:ascii="Menlo" w:hAnsi="Menlo" w:cs="Menlo"/>
+          <w:color w:val="D4D4D4"/>
+          <w:sz w:val="18"/>
+          <w:szCs w:val="18"/>
+        </w:rPr>
+        <w:t xml:space="preserve">        </w:t>
+      </w:r>
+      <w:r>
+        <w:rPr>
+          <w:rFonts w:ascii="Menlo" w:hAnsi="Menlo" w:cs="Menlo"/>
+          <w:color w:val="808080"/>
+          <w:sz w:val="18"/>
+          <w:szCs w:val="18"/>
+        </w:rPr>
+        <w:t>&lt;</w:t>
+      </w:r>
+      <w:r>
+        <w:rPr>
+          <w:rFonts w:ascii="Menlo" w:hAnsi="Menlo" w:cs="Menlo"/>
+          <w:color w:val="569CD6"/>
+          <w:sz w:val="18"/>
+          <w:szCs w:val="18"/>
+        </w:rPr>
+        <w:t>input</w:t>
+      </w:r>
+      <w:r>
+        <w:rPr>
+          <w:rFonts w:ascii="Menlo" w:hAnsi="Menlo" w:cs="Menlo"/>
+          <w:color w:val="D4D4D4"/>
+          <w:sz w:val="18"/>
+          <w:szCs w:val="18"/>
+        </w:rPr>
+        <w:t xml:space="preserve"> </w:t>
+      </w:r>
+      <w:r>
+        <w:rPr>
+          <w:rFonts w:ascii="Menlo" w:hAnsi="Menlo" w:cs="Menlo"/>
+          <w:color w:val="9CDCFE"/>
+          <w:sz w:val="18"/>
+          <w:szCs w:val="18"/>
+        </w:rPr>
+        <w:t>type</w:t>
+      </w:r>
+      <w:r>
+        <w:rPr>
+          <w:rFonts w:ascii="Menlo" w:hAnsi="Menlo" w:cs="Menlo"/>
+          <w:color w:val="D4D4D4"/>
+          <w:sz w:val="18"/>
+          <w:szCs w:val="18"/>
+        </w:rPr>
+        <w:t>=</w:t>
+      </w:r>
+      <w:r>
+        <w:rPr>
+          <w:rFonts w:ascii="Menlo" w:hAnsi="Menlo" w:cs="Menlo"/>
+          <w:color w:val="CE9178"/>
+          <w:sz w:val="18"/>
+          <w:szCs w:val="18"/>
+        </w:rPr>
+        <w:t>"text"</w:t>
+      </w:r>
+      <w:r>
+        <w:rPr>
+          <w:rFonts w:ascii="Menlo" w:hAnsi="Menlo" w:cs="Menlo"/>
+          <w:color w:val="D4D4D4"/>
+          <w:sz w:val="18"/>
+          <w:szCs w:val="18"/>
+        </w:rPr>
+        <w:t xml:space="preserve"> </w:t>
+      </w:r>
+      <w:r>
+        <w:rPr>
+          <w:rFonts w:ascii="Menlo" w:hAnsi="Menlo" w:cs="Menlo"/>
+          <w:color w:val="9CDCFE"/>
+          <w:sz w:val="18"/>
+          <w:szCs w:val="18"/>
+        </w:rPr>
+        <w:t>name</w:t>
+      </w:r>
+      <w:r>
+        <w:rPr>
+          <w:rFonts w:ascii="Menlo" w:hAnsi="Menlo" w:cs="Menlo"/>
+          <w:color w:val="D4D4D4"/>
+          <w:sz w:val="18"/>
+          <w:szCs w:val="18"/>
+        </w:rPr>
+        <w:t xml:space="preserve"> =</w:t>
+      </w:r>
+      <w:r>
+        <w:rPr>
+          <w:rFonts w:ascii="Menlo" w:hAnsi="Menlo" w:cs="Menlo"/>
+          <w:color w:val="CE9178"/>
+          <w:sz w:val="18"/>
+          <w:szCs w:val="18"/>
+        </w:rPr>
+        <w:t>"</w:t>
+      </w:r>
+      <w:proofErr w:type="spellStart"/>
+      <w:r>
+        <w:rPr>
+          <w:rFonts w:ascii="Menlo" w:hAnsi="Menlo" w:cs="Menlo"/>
+          <w:color w:val="CE9178"/>
+          <w:sz w:val="18"/>
+          <w:szCs w:val="18"/>
+        </w:rPr>
+        <w:t>fname</w:t>
+      </w:r>
+      <w:proofErr w:type="spellEnd"/>
+      <w:r>
+        <w:rPr>
+          <w:rFonts w:ascii="Menlo" w:hAnsi="Menlo" w:cs="Menlo"/>
+          <w:color w:val="CE9178"/>
+          <w:sz w:val="18"/>
+          <w:szCs w:val="18"/>
+        </w:rPr>
+        <w:t>"</w:t>
+      </w:r>
+      <w:r>
+        <w:rPr>
+          <w:rFonts w:ascii="Menlo" w:hAnsi="Menlo" w:cs="Menlo"/>
+          <w:color w:val="D4D4D4"/>
+          <w:sz w:val="18"/>
+          <w:szCs w:val="18"/>
+        </w:rPr>
+        <w:t xml:space="preserve"> </w:t>
+      </w:r>
+      <w:r>
+        <w:rPr>
+          <w:rFonts w:ascii="Menlo" w:hAnsi="Menlo" w:cs="Menlo"/>
+          <w:color w:val="9CDCFE"/>
+          <w:sz w:val="18"/>
+          <w:szCs w:val="18"/>
+        </w:rPr>
+        <w:t>id</w:t>
+      </w:r>
+      <w:r>
+        <w:rPr>
+          <w:rFonts w:ascii="Menlo" w:hAnsi="Menlo" w:cs="Menlo"/>
+          <w:color w:val="D4D4D4"/>
+          <w:sz w:val="18"/>
+          <w:szCs w:val="18"/>
+        </w:rPr>
+        <w:t>=</w:t>
+      </w:r>
+      <w:r>
+        <w:rPr>
+          <w:rFonts w:ascii="Menlo" w:hAnsi="Menlo" w:cs="Menlo"/>
+          <w:color w:val="CE9178"/>
+          <w:sz w:val="18"/>
+          <w:szCs w:val="18"/>
+        </w:rPr>
+        <w:t>"</w:t>
+      </w:r>
+      <w:proofErr w:type="spellStart"/>
+      <w:r>
+        <w:rPr>
+          <w:rFonts w:ascii="Menlo" w:hAnsi="Menlo" w:cs="Menlo"/>
+          <w:color w:val="CE9178"/>
+          <w:sz w:val="18"/>
+          <w:szCs w:val="18"/>
+        </w:rPr>
+        <w:t>fname</w:t>
+      </w:r>
+      <w:proofErr w:type="spellEnd"/>
+      <w:r>
+        <w:rPr>
+          <w:rFonts w:ascii="Menlo" w:hAnsi="Menlo" w:cs="Menlo"/>
+          <w:color w:val="CE9178"/>
+          <w:sz w:val="18"/>
+          <w:szCs w:val="18"/>
+        </w:rPr>
+        <w:t>"</w:t>
+      </w:r>
+      <w:r>
+        <w:rPr>
+          <w:rFonts w:ascii="Menlo" w:hAnsi="Menlo" w:cs="Menlo"/>
+          <w:color w:val="808080"/>
+          <w:sz w:val="18"/>
+          <w:szCs w:val="18"/>
+        </w:rPr>
+        <w:t>/&gt;</w:t>
+      </w:r>
+    </w:p>
+    <w:p/>
+    <w:p/>
     <w:sectPr>
       <w:pgSz w:w="12240" w:h="15840"/>
       <w:pgMar w:top="1440" w:right="1440" w:bottom="1440" w:left="1440" w:header="720" w:footer="720" w:gutter="0"/>
@@ -519,11 +2063,243 @@
       </w:pPr>
     </w:lvl>
   </w:abstractNum>
+  <w:abstractNum w:abstractNumId="2" w15:restartNumberingAfterBreak="0">
+    <w:nsid w:val="31A66F48"/>
+    <w:multiLevelType w:val="hybridMultilevel"/>
+    <w:tmpl w:val="D61A4536"/>
+    <w:lvl w:ilvl="0" w:tplc="04E66F5E">
+      <w:start w:val="5"/>
+      <w:numFmt w:val="bullet"/>
+      <w:lvlText w:val=""/>
+      <w:lvlJc w:val="left"/>
+      <w:pPr>
+        <w:ind w:left="720" w:hanging="360"/>
+      </w:pPr>
+      <w:rPr>
+        <w:rFonts w:ascii="Symbol" w:eastAsiaTheme="minorHAnsi" w:hAnsi="Symbol" w:cstheme="minorBidi" w:hint="default"/>
+      </w:rPr>
+    </w:lvl>
+    <w:lvl w:ilvl="1" w:tplc="04090003" w:tentative="1">
+      <w:start w:val="1"/>
+      <w:numFmt w:val="bullet"/>
+      <w:lvlText w:val="o"/>
+      <w:lvlJc w:val="left"/>
+      <w:pPr>
+        <w:ind w:left="1440" w:hanging="360"/>
+      </w:pPr>
+      <w:rPr>
+        <w:rFonts w:ascii="Courier New" w:hAnsi="Courier New" w:cs="Courier New" w:hint="default"/>
+      </w:rPr>
+    </w:lvl>
+    <w:lvl w:ilvl="2" w:tplc="04090005" w:tentative="1">
+      <w:start w:val="1"/>
+      <w:numFmt w:val="bullet"/>
+      <w:lvlText w:val=""/>
+      <w:lvlJc w:val="left"/>
+      <w:pPr>
+        <w:ind w:left="2160" w:hanging="360"/>
+      </w:pPr>
+      <w:rPr>
+        <w:rFonts w:ascii="Wingdings" w:hAnsi="Wingdings" w:hint="default"/>
+      </w:rPr>
+    </w:lvl>
+    <w:lvl w:ilvl="3" w:tplc="04090001" w:tentative="1">
+      <w:start w:val="1"/>
+      <w:numFmt w:val="bullet"/>
+      <w:lvlText w:val=""/>
+      <w:lvlJc w:val="left"/>
+      <w:pPr>
+        <w:ind w:left="2880" w:hanging="360"/>
+      </w:pPr>
+      <w:rPr>
+        <w:rFonts w:ascii="Symbol" w:hAnsi="Symbol" w:hint="default"/>
+      </w:rPr>
+    </w:lvl>
+    <w:lvl w:ilvl="4" w:tplc="04090003" w:tentative="1">
+      <w:start w:val="1"/>
+      <w:numFmt w:val="bullet"/>
+      <w:lvlText w:val="o"/>
+      <w:lvlJc w:val="left"/>
+      <w:pPr>
+        <w:ind w:left="3600" w:hanging="360"/>
+      </w:pPr>
+      <w:rPr>
+        <w:rFonts w:ascii="Courier New" w:hAnsi="Courier New" w:cs="Courier New" w:hint="default"/>
+      </w:rPr>
+    </w:lvl>
+    <w:lvl w:ilvl="5" w:tplc="04090005" w:tentative="1">
+      <w:start w:val="1"/>
+      <w:numFmt w:val="bullet"/>
+      <w:lvlText w:val=""/>
+      <w:lvlJc w:val="left"/>
+      <w:pPr>
+        <w:ind w:left="4320" w:hanging="360"/>
+      </w:pPr>
+      <w:rPr>
+        <w:rFonts w:ascii="Wingdings" w:hAnsi="Wingdings" w:hint="default"/>
+      </w:rPr>
+    </w:lvl>
+    <w:lvl w:ilvl="6" w:tplc="04090001" w:tentative="1">
+      <w:start w:val="1"/>
+      <w:numFmt w:val="bullet"/>
+      <w:lvlText w:val=""/>
+      <w:lvlJc w:val="left"/>
+      <w:pPr>
+        <w:ind w:left="5040" w:hanging="360"/>
+      </w:pPr>
+      <w:rPr>
+        <w:rFonts w:ascii="Symbol" w:hAnsi="Symbol" w:hint="default"/>
+      </w:rPr>
+    </w:lvl>
+    <w:lvl w:ilvl="7" w:tplc="04090003" w:tentative="1">
+      <w:start w:val="1"/>
+      <w:numFmt w:val="bullet"/>
+      <w:lvlText w:val="o"/>
+      <w:lvlJc w:val="left"/>
+      <w:pPr>
+        <w:ind w:left="5760" w:hanging="360"/>
+      </w:pPr>
+      <w:rPr>
+        <w:rFonts w:ascii="Courier New" w:hAnsi="Courier New" w:cs="Courier New" w:hint="default"/>
+      </w:rPr>
+    </w:lvl>
+    <w:lvl w:ilvl="8" w:tplc="04090005" w:tentative="1">
+      <w:start w:val="1"/>
+      <w:numFmt w:val="bullet"/>
+      <w:lvlText w:val=""/>
+      <w:lvlJc w:val="left"/>
+      <w:pPr>
+        <w:ind w:left="6480" w:hanging="360"/>
+      </w:pPr>
+      <w:rPr>
+        <w:rFonts w:ascii="Wingdings" w:hAnsi="Wingdings" w:hint="default"/>
+      </w:rPr>
+    </w:lvl>
+  </w:abstractNum>
+  <w:abstractNum w:abstractNumId="3" w15:restartNumberingAfterBreak="0">
+    <w:nsid w:val="77FD77A3"/>
+    <w:multiLevelType w:val="hybridMultilevel"/>
+    <w:tmpl w:val="61B8292C"/>
+    <w:lvl w:ilvl="0" w:tplc="279ABC0A">
+      <w:start w:val="5"/>
+      <w:numFmt w:val="bullet"/>
+      <w:lvlText w:val="-"/>
+      <w:lvlJc w:val="left"/>
+      <w:pPr>
+        <w:ind w:left="720" w:hanging="360"/>
+      </w:pPr>
+      <w:rPr>
+        <w:rFonts w:ascii="Calibri" w:eastAsiaTheme="minorHAnsi" w:hAnsi="Calibri" w:cs="Calibri" w:hint="default"/>
+      </w:rPr>
+    </w:lvl>
+    <w:lvl w:ilvl="1" w:tplc="04090003" w:tentative="1">
+      <w:start w:val="1"/>
+      <w:numFmt w:val="bullet"/>
+      <w:lvlText w:val="o"/>
+      <w:lvlJc w:val="left"/>
+      <w:pPr>
+        <w:ind w:left="1440" w:hanging="360"/>
+      </w:pPr>
+      <w:rPr>
+        <w:rFonts w:ascii="Courier New" w:hAnsi="Courier New" w:cs="Courier New" w:hint="default"/>
+      </w:rPr>
+    </w:lvl>
+    <w:lvl w:ilvl="2" w:tplc="04090005" w:tentative="1">
+      <w:start w:val="1"/>
+      <w:numFmt w:val="bullet"/>
+      <w:lvlText w:val=""/>
+      <w:lvlJc w:val="left"/>
+      <w:pPr>
+        <w:ind w:left="2160" w:hanging="360"/>
+      </w:pPr>
+      <w:rPr>
+        <w:rFonts w:ascii="Wingdings" w:hAnsi="Wingdings" w:hint="default"/>
+      </w:rPr>
+    </w:lvl>
+    <w:lvl w:ilvl="3" w:tplc="04090001" w:tentative="1">
+      <w:start w:val="1"/>
+      <w:numFmt w:val="bullet"/>
+      <w:lvlText w:val=""/>
+      <w:lvlJc w:val="left"/>
+      <w:pPr>
+        <w:ind w:left="2880" w:hanging="360"/>
+      </w:pPr>
+      <w:rPr>
+        <w:rFonts w:ascii="Symbol" w:hAnsi="Symbol" w:hint="default"/>
+      </w:rPr>
+    </w:lvl>
+    <w:lvl w:ilvl="4" w:tplc="04090003" w:tentative="1">
+      <w:start w:val="1"/>
+      <w:numFmt w:val="bullet"/>
+      <w:lvlText w:val="o"/>
+      <w:lvlJc w:val="left"/>
+      <w:pPr>
+        <w:ind w:left="3600" w:hanging="360"/>
+      </w:pPr>
+      <w:rPr>
+        <w:rFonts w:ascii="Courier New" w:hAnsi="Courier New" w:cs="Courier New" w:hint="default"/>
+      </w:rPr>
+    </w:lvl>
+    <w:lvl w:ilvl="5" w:tplc="04090005" w:tentative="1">
+      <w:start w:val="1"/>
+      <w:numFmt w:val="bullet"/>
+      <w:lvlText w:val=""/>
+      <w:lvlJc w:val="left"/>
+      <w:pPr>
+        <w:ind w:left="4320" w:hanging="360"/>
+      </w:pPr>
+      <w:rPr>
+        <w:rFonts w:ascii="Wingdings" w:hAnsi="Wingdings" w:hint="default"/>
+      </w:rPr>
+    </w:lvl>
+    <w:lvl w:ilvl="6" w:tplc="04090001" w:tentative="1">
+      <w:start w:val="1"/>
+      <w:numFmt w:val="bullet"/>
+      <w:lvlText w:val=""/>
+      <w:lvlJc w:val="left"/>
+      <w:pPr>
+        <w:ind w:left="5040" w:hanging="360"/>
+      </w:pPr>
+      <w:rPr>
+        <w:rFonts w:ascii="Symbol" w:hAnsi="Symbol" w:hint="default"/>
+      </w:rPr>
+    </w:lvl>
+    <w:lvl w:ilvl="7" w:tplc="04090003" w:tentative="1">
+      <w:start w:val="1"/>
+      <w:numFmt w:val="bullet"/>
+      <w:lvlText w:val="o"/>
+      <w:lvlJc w:val="left"/>
+      <w:pPr>
+        <w:ind w:left="5760" w:hanging="360"/>
+      </w:pPr>
+      <w:rPr>
+        <w:rFonts w:ascii="Courier New" w:hAnsi="Courier New" w:cs="Courier New" w:hint="default"/>
+      </w:rPr>
+    </w:lvl>
+    <w:lvl w:ilvl="8" w:tplc="04090005" w:tentative="1">
+      <w:start w:val="1"/>
+      <w:numFmt w:val="bullet"/>
+      <w:lvlText w:val=""/>
+      <w:lvlJc w:val="left"/>
+      <w:pPr>
+        <w:ind w:left="6480" w:hanging="360"/>
+      </w:pPr>
+      <w:rPr>
+        <w:rFonts w:ascii="Wingdings" w:hAnsi="Wingdings" w:hint="default"/>
+      </w:rPr>
+    </w:lvl>
+  </w:abstractNum>
   <w:num w:numId="1">
     <w:abstractNumId w:val="1"/>
   </w:num>
   <w:num w:numId="2">
     <w:abstractNumId w:val="0"/>
+  </w:num>
+  <w:num w:numId="3">
+    <w:abstractNumId w:val="3"/>
+  </w:num>
+  <w:num w:numId="4">
+    <w:abstractNumId w:val="2"/>
   </w:num>
 </w:numbering>
 </file>
@@ -922,6 +2698,10 @@
   <w:style w:type="paragraph" w:default="1" w:styleId="Normal">
     <w:name w:val="Normal"/>
     <w:qFormat/>
+    <w:rsid w:val="00DE6EE8"/>
+    <w:rPr>
+      <w:rFonts w:ascii="Times New Roman" w:eastAsia="Times New Roman" w:hAnsi="Times New Roman" w:cs="Times New Roman"/>
+    </w:rPr>
   </w:style>
   <w:style w:type="character" w:default="1" w:styleId="DefaultParagraphFont">
     <w:name w:val="Default Paragraph Font"/>
@@ -960,6 +2740,9 @@
       <w:ind w:left="720"/>
       <w:contextualSpacing/>
     </w:pPr>
+    <w:rPr>
+      <w:rFonts w:asciiTheme="minorHAnsi" w:eastAsiaTheme="minorHAnsi" w:hAnsiTheme="minorHAnsi" w:cstheme="minorBidi"/>
+    </w:rPr>
   </w:style>
   <w:style w:type="character" w:styleId="Hyperlink">
     <w:name w:val="Hyperlink"/>

</xml_diff>

<commit_message>
added more HTML tags for practice
</commit_message>
<xml_diff>
--- a/practice/html/HTML Notes.docx
+++ b/practice/html/HTML Notes.docx
@@ -145,7 +145,6 @@
           <w:u w:val="none"/>
         </w:rPr>
       </w:pPr>
-      <w:bookmarkStart w:id="0" w:name="_GoBack"/>
       <w:r>
         <w:rPr>
           <w:rStyle w:val="Hyperlink"/>
@@ -157,55 +156,27 @@
         <w:t>Special characters</w:t>
       </w:r>
     </w:p>
-    <w:bookmarkEnd w:id="0"/>
-    <w:p>
-      <w:r>
-        <w:rPr>
-          <w:rStyle w:val="Hyperlink"/>
-        </w:rPr>
-        <w:fldChar w:fldCharType="begin"/>
-      </w:r>
-      <w:r>
-        <w:rPr>
-          <w:rStyle w:val="Hyperlink"/>
-        </w:rPr>
-        <w:instrText xml:space="preserve"> HYPERLINK "https://www.rapidtables.com/web/html/html-codes.html" </w:instrText>
-      </w:r>
-      <w:r>
-        <w:rPr>
-          <w:rStyle w:val="Hyperlink"/>
-        </w:rPr>
-      </w:r>
-      <w:r>
-        <w:rPr>
-          <w:rStyle w:val="Hyperlink"/>
-        </w:rPr>
-        <w:fldChar w:fldCharType="separate"/>
-      </w:r>
-      <w:r>
-        <w:rPr>
-          <w:rStyle w:val="Hyperlink"/>
-        </w:rPr>
-        <w:t>HTML characte</w:t>
-      </w:r>
-      <w:r>
-        <w:rPr>
-          <w:rStyle w:val="Hyperlink"/>
-        </w:rPr>
-        <w:t>r</w:t>
-      </w:r>
-      <w:r>
-        <w:rPr>
-          <w:rStyle w:val="Hyperlink"/>
-        </w:rPr>
-        <w:t xml:space="preserve"> codes</w:t>
-      </w:r>
-      <w:r>
-        <w:rPr>
-          <w:rStyle w:val="Hyperlink"/>
-        </w:rPr>
-        <w:fldChar w:fldCharType="end"/>
-      </w:r>
+    <w:p>
+      <w:hyperlink r:id="rId8" w:history="1">
+        <w:r>
+          <w:rPr>
+            <w:rStyle w:val="Hyperlink"/>
+          </w:rPr>
+          <w:t>HTML characte</w:t>
+        </w:r>
+        <w:r>
+          <w:rPr>
+            <w:rStyle w:val="Hyperlink"/>
+          </w:rPr>
+          <w:t>r</w:t>
+        </w:r>
+        <w:r>
+          <w:rPr>
+            <w:rStyle w:val="Hyperlink"/>
+          </w:rPr>
+          <w:t xml:space="preserve"> codes</w:t>
+        </w:r>
+      </w:hyperlink>
     </w:p>
     <w:p>
       <w:pPr>
@@ -1681,7 +1652,7 @@
         <w:spacing w:line="270" w:lineRule="atLeast"/>
         <w:rPr>
           <w:rFonts w:ascii="Menlo" w:hAnsi="Menlo" w:cs="Menlo"/>
-          <w:color w:val="D4D4D4"/>
+          <w:color w:val="808080"/>
           <w:sz w:val="18"/>
           <w:szCs w:val="18"/>
         </w:rPr>
@@ -1871,8 +1842,458 @@
         <w:t>/&gt;</w:t>
       </w:r>
     </w:p>
+    <w:p>
+      <w:pPr>
+        <w:shd w:val="clear" w:color="auto" w:fill="1E1E1E"/>
+        <w:spacing w:line="270" w:lineRule="atLeast"/>
+        <w:rPr>
+          <w:rFonts w:ascii="Menlo" w:hAnsi="Menlo" w:cs="Menlo"/>
+          <w:color w:val="D4D4D4"/>
+          <w:sz w:val="18"/>
+          <w:szCs w:val="18"/>
+        </w:rPr>
+      </w:pPr>
+    </w:p>
     <w:p/>
-    <w:p/>
+    <w:p>
+      <w:pPr>
+        <w:pStyle w:val="ListParagraph"/>
+        <w:numPr>
+          <w:ilvl w:val="0"/>
+          <w:numId w:val="3"/>
+        </w:numPr>
+      </w:pPr>
+      <w:r>
+        <w:t>Figure tag</w:t>
+      </w:r>
+    </w:p>
+    <w:p>
+      <w:pPr>
+        <w:ind w:left="360"/>
+      </w:pPr>
+      <w:r>
+        <w:t>&lt;figure&gt;&lt;/figure&gt; (used as image)</w:t>
+      </w:r>
+    </w:p>
+    <w:p>
+      <w:pPr>
+        <w:ind w:left="360"/>
+      </w:pPr>
+      <w:r>
+        <w:t>&lt;</w:t>
+      </w:r>
+      <w:proofErr w:type="spellStart"/>
+      <w:r>
+        <w:t>figcaption</w:t>
+      </w:r>
+      <w:proofErr w:type="spellEnd"/>
+      <w:r>
+        <w:t>&gt;&lt;/</w:t>
+      </w:r>
+      <w:proofErr w:type="spellStart"/>
+      <w:r>
+        <w:t>figcaption</w:t>
+      </w:r>
+      <w:proofErr w:type="spellEnd"/>
+      <w:r>
+        <w:t>&gt; (used for text below the image</w:t>
+      </w:r>
+    </w:p>
+    <w:p>
+      <w:pPr>
+        <w:ind w:left="360"/>
+      </w:pPr>
+    </w:p>
+    <w:p>
+      <w:pPr>
+        <w:shd w:val="clear" w:color="auto" w:fill="1E1E1E"/>
+        <w:spacing w:line="270" w:lineRule="atLeast"/>
+        <w:rPr>
+          <w:rFonts w:ascii="Menlo" w:hAnsi="Menlo" w:cs="Menlo"/>
+          <w:color w:val="D4D4D4"/>
+          <w:sz w:val="18"/>
+          <w:szCs w:val="18"/>
+        </w:rPr>
+      </w:pPr>
+      <w:r>
+        <w:rPr>
+          <w:rFonts w:ascii="Menlo" w:hAnsi="Menlo" w:cs="Menlo"/>
+          <w:color w:val="808080"/>
+          <w:sz w:val="18"/>
+          <w:szCs w:val="18"/>
+        </w:rPr>
+        <w:t>&lt;</w:t>
+      </w:r>
+      <w:r>
+        <w:rPr>
+          <w:rFonts w:ascii="Menlo" w:hAnsi="Menlo" w:cs="Menlo"/>
+          <w:color w:val="569CD6"/>
+          <w:sz w:val="18"/>
+          <w:szCs w:val="18"/>
+        </w:rPr>
+        <w:t>figure</w:t>
+      </w:r>
+      <w:r>
+        <w:rPr>
+          <w:rFonts w:ascii="Menlo" w:hAnsi="Menlo" w:cs="Menlo"/>
+          <w:color w:val="808080"/>
+          <w:sz w:val="18"/>
+          <w:szCs w:val="18"/>
+        </w:rPr>
+        <w:t>&gt;</w:t>
+      </w:r>
+    </w:p>
+    <w:p>
+      <w:pPr>
+        <w:shd w:val="clear" w:color="auto" w:fill="1E1E1E"/>
+        <w:spacing w:line="270" w:lineRule="atLeast"/>
+        <w:rPr>
+          <w:rFonts w:ascii="Menlo" w:hAnsi="Menlo" w:cs="Menlo"/>
+          <w:color w:val="D4D4D4"/>
+          <w:sz w:val="18"/>
+          <w:szCs w:val="18"/>
+        </w:rPr>
+      </w:pPr>
+      <w:r>
+        <w:rPr>
+          <w:rFonts w:ascii="Menlo" w:hAnsi="Menlo" w:cs="Menlo"/>
+          <w:color w:val="D4D4D4"/>
+          <w:sz w:val="18"/>
+          <w:szCs w:val="18"/>
+        </w:rPr>
+        <w:t xml:space="preserve">        </w:t>
+      </w:r>
+      <w:r>
+        <w:rPr>
+          <w:rFonts w:ascii="Menlo" w:hAnsi="Menlo" w:cs="Menlo"/>
+          <w:color w:val="808080"/>
+          <w:sz w:val="18"/>
+          <w:szCs w:val="18"/>
+        </w:rPr>
+        <w:t>&lt;</w:t>
+      </w:r>
+      <w:proofErr w:type="spellStart"/>
+      <w:r>
+        <w:rPr>
+          <w:rFonts w:ascii="Menlo" w:hAnsi="Menlo" w:cs="Menlo"/>
+          <w:color w:val="569CD6"/>
+          <w:sz w:val="18"/>
+          <w:szCs w:val="18"/>
+        </w:rPr>
+        <w:t>img</w:t>
+      </w:r>
+      <w:proofErr w:type="spellEnd"/>
+      <w:r>
+        <w:rPr>
+          <w:rFonts w:ascii="Menlo" w:hAnsi="Menlo" w:cs="Menlo"/>
+          <w:color w:val="D4D4D4"/>
+          <w:sz w:val="18"/>
+          <w:szCs w:val="18"/>
+        </w:rPr>
+        <w:t xml:space="preserve"> </w:t>
+      </w:r>
+      <w:proofErr w:type="spellStart"/>
+      <w:r>
+        <w:rPr>
+          <w:rFonts w:ascii="Menlo" w:hAnsi="Menlo" w:cs="Menlo"/>
+          <w:color w:val="9CDCFE"/>
+          <w:sz w:val="18"/>
+          <w:szCs w:val="18"/>
+        </w:rPr>
+        <w:t>src</w:t>
+      </w:r>
+      <w:proofErr w:type="spellEnd"/>
+      <w:r>
+        <w:rPr>
+          <w:rFonts w:ascii="Menlo" w:hAnsi="Menlo" w:cs="Menlo"/>
+          <w:color w:val="D4D4D4"/>
+          <w:sz w:val="18"/>
+          <w:szCs w:val="18"/>
+        </w:rPr>
+        <w:t>=</w:t>
+      </w:r>
+      <w:r>
+        <w:rPr>
+          <w:rFonts w:ascii="Menlo" w:hAnsi="Menlo" w:cs="Menlo"/>
+          <w:color w:val="CE9178"/>
+          <w:sz w:val="18"/>
+          <w:szCs w:val="18"/>
+        </w:rPr>
+        <w:t>"mars.jpg"</w:t>
+      </w:r>
+      <w:r>
+        <w:rPr>
+          <w:rFonts w:ascii="Menlo" w:hAnsi="Menlo" w:cs="Menlo"/>
+          <w:color w:val="D4D4D4"/>
+          <w:sz w:val="18"/>
+          <w:szCs w:val="18"/>
+        </w:rPr>
+        <w:t xml:space="preserve"> </w:t>
+      </w:r>
+      <w:r>
+        <w:rPr>
+          <w:rFonts w:ascii="Menlo" w:hAnsi="Menlo" w:cs="Menlo"/>
+          <w:color w:val="9CDCFE"/>
+          <w:sz w:val="18"/>
+          <w:szCs w:val="18"/>
+        </w:rPr>
+        <w:t>alt</w:t>
+      </w:r>
+      <w:r>
+        <w:rPr>
+          <w:rFonts w:ascii="Menlo" w:hAnsi="Menlo" w:cs="Menlo"/>
+          <w:color w:val="D4D4D4"/>
+          <w:sz w:val="18"/>
+          <w:szCs w:val="18"/>
+        </w:rPr>
+        <w:t>=</w:t>
+      </w:r>
+      <w:r>
+        <w:rPr>
+          <w:rFonts w:ascii="Menlo" w:hAnsi="Menlo" w:cs="Menlo"/>
+          <w:color w:val="CE9178"/>
+          <w:sz w:val="18"/>
+          <w:szCs w:val="18"/>
+        </w:rPr>
+        <w:t>"photo of science"</w:t>
+      </w:r>
+      <w:r>
+        <w:rPr>
+          <w:rFonts w:ascii="Menlo" w:hAnsi="Menlo" w:cs="Menlo"/>
+          <w:color w:val="D4D4D4"/>
+          <w:sz w:val="18"/>
+          <w:szCs w:val="18"/>
+        </w:rPr>
+        <w:t xml:space="preserve"> </w:t>
+      </w:r>
+      <w:r>
+        <w:rPr>
+          <w:rFonts w:ascii="Menlo" w:hAnsi="Menlo" w:cs="Menlo"/>
+          <w:color w:val="9CDCFE"/>
+          <w:sz w:val="18"/>
+          <w:szCs w:val="18"/>
+        </w:rPr>
+        <w:t>width</w:t>
+      </w:r>
+      <w:r>
+        <w:rPr>
+          <w:rFonts w:ascii="Menlo" w:hAnsi="Menlo" w:cs="Menlo"/>
+          <w:color w:val="D4D4D4"/>
+          <w:sz w:val="18"/>
+          <w:szCs w:val="18"/>
+        </w:rPr>
+        <w:t>=</w:t>
+      </w:r>
+      <w:r>
+        <w:rPr>
+          <w:rFonts w:ascii="Menlo" w:hAnsi="Menlo" w:cs="Menlo"/>
+          <w:color w:val="CE9178"/>
+          <w:sz w:val="18"/>
+          <w:szCs w:val="18"/>
+        </w:rPr>
+        <w:t>"200"</w:t>
+      </w:r>
+      <w:r>
+        <w:rPr>
+          <w:rFonts w:ascii="Menlo" w:hAnsi="Menlo" w:cs="Menlo"/>
+          <w:color w:val="D4D4D4"/>
+          <w:sz w:val="18"/>
+          <w:szCs w:val="18"/>
+        </w:rPr>
+        <w:t xml:space="preserve"> </w:t>
+      </w:r>
+      <w:r>
+        <w:rPr>
+          <w:rFonts w:ascii="Menlo" w:hAnsi="Menlo" w:cs="Menlo"/>
+          <w:color w:val="9CDCFE"/>
+          <w:sz w:val="18"/>
+          <w:szCs w:val="18"/>
+        </w:rPr>
+        <w:t>height</w:t>
+      </w:r>
+      <w:r>
+        <w:rPr>
+          <w:rFonts w:ascii="Menlo" w:hAnsi="Menlo" w:cs="Menlo"/>
+          <w:color w:val="D4D4D4"/>
+          <w:sz w:val="18"/>
+          <w:szCs w:val="18"/>
+        </w:rPr>
+        <w:t>=</w:t>
+      </w:r>
+      <w:r>
+        <w:rPr>
+          <w:rFonts w:ascii="Menlo" w:hAnsi="Menlo" w:cs="Menlo"/>
+          <w:color w:val="CE9178"/>
+          <w:sz w:val="18"/>
+          <w:szCs w:val="18"/>
+        </w:rPr>
+        <w:t>"200"</w:t>
+      </w:r>
+      <w:r>
+        <w:rPr>
+          <w:rFonts w:ascii="Menlo" w:hAnsi="Menlo" w:cs="Menlo"/>
+          <w:color w:val="808080"/>
+          <w:sz w:val="18"/>
+          <w:szCs w:val="18"/>
+        </w:rPr>
+        <w:t>&gt;</w:t>
+      </w:r>
+    </w:p>
+    <w:p>
+      <w:pPr>
+        <w:shd w:val="clear" w:color="auto" w:fill="1E1E1E"/>
+        <w:spacing w:line="270" w:lineRule="atLeast"/>
+        <w:rPr>
+          <w:rFonts w:ascii="Menlo" w:hAnsi="Menlo" w:cs="Menlo"/>
+          <w:color w:val="D4D4D4"/>
+          <w:sz w:val="18"/>
+          <w:szCs w:val="18"/>
+        </w:rPr>
+      </w:pPr>
+      <w:r>
+        <w:rPr>
+          <w:rFonts w:ascii="Menlo" w:hAnsi="Menlo" w:cs="Menlo"/>
+          <w:color w:val="D4D4D4"/>
+          <w:sz w:val="18"/>
+          <w:szCs w:val="18"/>
+        </w:rPr>
+        <w:t xml:space="preserve">        </w:t>
+      </w:r>
+      <w:r>
+        <w:rPr>
+          <w:rFonts w:ascii="Menlo" w:hAnsi="Menlo" w:cs="Menlo"/>
+          <w:color w:val="808080"/>
+          <w:sz w:val="18"/>
+          <w:szCs w:val="18"/>
+        </w:rPr>
+        <w:t>&lt;</w:t>
+      </w:r>
+      <w:proofErr w:type="spellStart"/>
+      <w:r>
+        <w:rPr>
+          <w:rFonts w:ascii="Menlo" w:hAnsi="Menlo" w:cs="Menlo"/>
+          <w:color w:val="569CD6"/>
+          <w:sz w:val="18"/>
+          <w:szCs w:val="18"/>
+        </w:rPr>
+        <w:t>figcaption</w:t>
+      </w:r>
+      <w:proofErr w:type="spellEnd"/>
+      <w:r>
+        <w:rPr>
+          <w:rFonts w:ascii="Menlo" w:hAnsi="Menlo" w:cs="Menlo"/>
+          <w:color w:val="808080"/>
+          <w:sz w:val="18"/>
+          <w:szCs w:val="18"/>
+        </w:rPr>
+        <w:t>&gt;</w:t>
+      </w:r>
+      <w:r>
+        <w:rPr>
+          <w:rFonts w:ascii="Menlo" w:hAnsi="Menlo" w:cs="Menlo"/>
+          <w:color w:val="D4D4D4"/>
+          <w:sz w:val="18"/>
+          <w:szCs w:val="18"/>
+        </w:rPr>
+        <w:t xml:space="preserve"> See how the planet Mars is awesome</w:t>
+      </w:r>
+      <w:r>
+        <w:rPr>
+          <w:rFonts w:ascii="Menlo" w:hAnsi="Menlo" w:cs="Menlo"/>
+          <w:color w:val="808080"/>
+          <w:sz w:val="18"/>
+          <w:szCs w:val="18"/>
+        </w:rPr>
+        <w:t>&lt;/</w:t>
+      </w:r>
+      <w:proofErr w:type="spellStart"/>
+      <w:r>
+        <w:rPr>
+          <w:rFonts w:ascii="Menlo" w:hAnsi="Menlo" w:cs="Menlo"/>
+          <w:color w:val="569CD6"/>
+          <w:sz w:val="18"/>
+          <w:szCs w:val="18"/>
+        </w:rPr>
+        <w:t>figcaption</w:t>
+      </w:r>
+      <w:proofErr w:type="spellEnd"/>
+      <w:r>
+        <w:rPr>
+          <w:rFonts w:ascii="Menlo" w:hAnsi="Menlo" w:cs="Menlo"/>
+          <w:color w:val="808080"/>
+          <w:sz w:val="18"/>
+          <w:szCs w:val="18"/>
+        </w:rPr>
+        <w:t>&gt;</w:t>
+      </w:r>
+    </w:p>
+    <w:p>
+      <w:pPr>
+        <w:shd w:val="clear" w:color="auto" w:fill="1E1E1E"/>
+        <w:spacing w:line="270" w:lineRule="atLeast"/>
+        <w:rPr>
+          <w:rFonts w:ascii="Menlo" w:hAnsi="Menlo" w:cs="Menlo"/>
+          <w:color w:val="D4D4D4"/>
+          <w:sz w:val="18"/>
+          <w:szCs w:val="18"/>
+        </w:rPr>
+      </w:pPr>
+      <w:r>
+        <w:rPr>
+          <w:rFonts w:ascii="Menlo" w:hAnsi="Menlo" w:cs="Menlo"/>
+          <w:color w:val="D4D4D4"/>
+          <w:sz w:val="18"/>
+          <w:szCs w:val="18"/>
+        </w:rPr>
+        <w:t xml:space="preserve">    </w:t>
+      </w:r>
+      <w:r>
+        <w:rPr>
+          <w:rFonts w:ascii="Menlo" w:hAnsi="Menlo" w:cs="Menlo"/>
+          <w:color w:val="808080"/>
+          <w:sz w:val="18"/>
+          <w:szCs w:val="18"/>
+        </w:rPr>
+        <w:t>&lt;/</w:t>
+      </w:r>
+      <w:r>
+        <w:rPr>
+          <w:rFonts w:ascii="Menlo" w:hAnsi="Menlo" w:cs="Menlo"/>
+          <w:color w:val="569CD6"/>
+          <w:sz w:val="18"/>
+          <w:szCs w:val="18"/>
+        </w:rPr>
+        <w:t>figure</w:t>
+      </w:r>
+      <w:r>
+        <w:rPr>
+          <w:rFonts w:ascii="Menlo" w:hAnsi="Menlo" w:cs="Menlo"/>
+          <w:color w:val="808080"/>
+          <w:sz w:val="18"/>
+          <w:szCs w:val="18"/>
+        </w:rPr>
+        <w:t>&gt;</w:t>
+      </w:r>
+    </w:p>
+    <w:p>
+      <w:pPr>
+        <w:shd w:val="clear" w:color="auto" w:fill="1E1E1E"/>
+        <w:spacing w:line="270" w:lineRule="atLeast"/>
+        <w:rPr>
+          <w:rFonts w:ascii="Menlo" w:hAnsi="Menlo" w:cs="Menlo"/>
+          <w:color w:val="D4D4D4"/>
+          <w:sz w:val="18"/>
+          <w:szCs w:val="18"/>
+        </w:rPr>
+      </w:pPr>
+    </w:p>
+    <w:p>
+      <w:pPr>
+        <w:ind w:left="360"/>
+      </w:pPr>
+      <w:bookmarkStart w:id="0" w:name="_GoBack"/>
+      <w:bookmarkEnd w:id="0"/>
+    </w:p>
     <w:sectPr>
       <w:pgSz w:w="12240" w:h="15840"/>
       <w:pgMar w:top="1440" w:right="1440" w:bottom="1440" w:left="1440" w:header="720" w:footer="720" w:gutter="0"/>

</xml_diff>